<commit_message>
Feature Actualización del Reporte Total PAM
</commit_message>
<xml_diff>
--- a/Minem.Sgpam.ClienteInterno/Templates/FullPlantillaPam.docx
+++ b/Minem.Sgpam.ClienteInterno/Templates/FullPlantillaPam.docx
@@ -812,6 +812,50 @@
           <w:rFonts w:ascii="Tahoma" w:hAnsi="Tahoma" w:cs="Tahoma"/>
           <w:lang w:val="es-419"/>
         </w:rPr>
+        <w:t>de</w:t>
+      </w:r>
+      <w:r>
+        <w:rPr>
+          <w:rFonts w:ascii="Tahoma" w:hAnsi="Tahoma" w:cs="Tahoma"/>
+          <w:lang w:val="es-419"/>
+        </w:rPr>
+        <w:t xml:space="preserve"> </w:t>
+      </w:r>
+      <w:proofErr w:type="spellStart"/>
+      <w:r>
+        <w:rPr>
+          <w:rFonts w:ascii="Tahoma" w:hAnsi="Tahoma" w:cs="Tahoma"/>
+          <w:lang w:val="es-419"/>
+        </w:rPr>
+        <w:t>Distritosx</w:t>
+      </w:r>
+      <w:proofErr w:type="spellEnd"/>
+      <w:r>
+        <w:rPr>
+          <w:rFonts w:ascii="Tahoma" w:hAnsi="Tahoma" w:cs="Tahoma"/>
+          <w:lang w:val="es-419"/>
+        </w:rPr>
+        <w:t>,</w:t>
+      </w:r>
+      <w:r>
+        <w:rPr>
+          <w:rFonts w:ascii="Tahoma" w:hAnsi="Tahoma" w:cs="Tahoma"/>
+          <w:lang w:val="es-419"/>
+        </w:rPr>
+        <w:t xml:space="preserve"> </w:t>
+      </w:r>
+      <w:r>
+        <w:rPr>
+          <w:rFonts w:ascii="Tahoma" w:hAnsi="Tahoma" w:cs="Tahoma"/>
+          <w:lang w:val="es-419"/>
+        </w:rPr>
+        <w:t xml:space="preserve">provincia </w:t>
+      </w:r>
+      <w:r>
+        <w:rPr>
+          <w:rFonts w:ascii="Tahoma" w:hAnsi="Tahoma" w:cs="Tahoma"/>
+          <w:lang w:val="es-419"/>
+        </w:rPr>
         <w:t xml:space="preserve">de </w:t>
       </w:r>
       <w:r>
@@ -819,35 +863,7 @@
           <w:rFonts w:ascii="Tahoma" w:hAnsi="Tahoma" w:cs="Tahoma"/>
           <w:lang w:val="es-419"/>
         </w:rPr>
-        <w:t>Distrito</w:t>
-      </w:r>
-      <w:r>
-        <w:rPr>
-          <w:rFonts w:ascii="Tahoma" w:hAnsi="Tahoma" w:cs="Tahoma"/>
-          <w:lang w:val="es-419"/>
-        </w:rPr>
-        <w:t xml:space="preserve">, </w:t>
-      </w:r>
-      <w:r>
-        <w:rPr>
-          <w:rFonts w:ascii="Tahoma" w:hAnsi="Tahoma" w:cs="Tahoma"/>
-          <w:lang w:val="es-419"/>
-        </w:rPr>
-        <w:t xml:space="preserve">provincia </w:t>
-      </w:r>
-      <w:r>
-        <w:rPr>
-          <w:rFonts w:ascii="Tahoma" w:hAnsi="Tahoma" w:cs="Tahoma"/>
-          <w:lang w:val="es-419"/>
-        </w:rPr>
-        <w:t xml:space="preserve">de </w:t>
-      </w:r>
-      <w:r>
-        <w:rPr>
-          <w:rFonts w:ascii="Tahoma" w:hAnsi="Tahoma" w:cs="Tahoma"/>
-          <w:lang w:val="es-419"/>
-        </w:rPr>
-        <w:t>Provincia</w:t>
+        <w:t>Provincias</w:t>
       </w:r>
       <w:r>
         <w:rPr>
@@ -868,7 +884,7 @@
           <w:rFonts w:ascii="Tahoma" w:hAnsi="Tahoma" w:cs="Tahoma"/>
           <w:lang w:val="es-419"/>
         </w:rPr>
-        <w:t>Region</w:t>
+        <w:t>Regiones</w:t>
       </w:r>
       <w:r>
         <w:rPr>
@@ -1474,19 +1490,7 @@
                 <w:rFonts w:ascii="Tahoma" w:hAnsi="Tahoma" w:cs="Tahoma"/>
                 <w:lang w:val="es-419"/>
               </w:rPr>
-              <w:t>Provincia</w:t>
-            </w:r>
-            <w:r>
-              <w:rPr>
-                <w:rFonts w:ascii="Tahoma" w:eastAsia="Times New Roman" w:hAnsi="Tahoma" w:cs="Tahoma"/>
-                <w:b/>
-                <w:bCs/>
-                <w:color w:val="000000"/>
-                <w:sz w:val="16"/>
-                <w:szCs w:val="16"/>
-                <w:lang w:eastAsia="es-MX"/>
-              </w:rPr>
-              <w:t xml:space="preserve"> </w:t>
+              <w:t>Provincias</w:t>
             </w:r>
           </w:p>
         </w:tc>
@@ -1522,7 +1526,7 @@
                 <w:rFonts w:ascii="Tahoma" w:hAnsi="Tahoma" w:cs="Tahoma"/>
                 <w:lang w:val="es-419"/>
               </w:rPr>
-              <w:t>Region</w:t>
+              <w:t>Regiones</w:t>
             </w:r>
           </w:p>
         </w:tc>
@@ -1795,27 +1799,7 @@
                 <w:szCs w:val="16"/>
                 <w:lang w:val="es-MX" w:eastAsia="es-MX"/>
               </w:rPr>
-              <w:t>Tota</w:t>
-            </w:r>
-            <w:r>
-              <w:rPr>
-                <w:rFonts w:ascii="Tahoma" w:eastAsia="Times New Roman" w:hAnsi="Tahoma" w:cs="Tahoma"/>
-                <w:color w:val="000000"/>
-                <w:sz w:val="16"/>
-                <w:szCs w:val="16"/>
-                <w:lang w:val="es-MX" w:eastAsia="es-MX"/>
-              </w:rPr>
-              <w:t>l</w:t>
-            </w:r>
-            <w:r>
-              <w:rPr>
-                <w:rFonts w:ascii="Tahoma" w:eastAsia="Times New Roman" w:hAnsi="Tahoma" w:cs="Tahoma"/>
-                <w:color w:val="000000"/>
-                <w:sz w:val="16"/>
-                <w:szCs w:val="16"/>
-                <w:lang w:val="es-MX" w:eastAsia="es-MX"/>
-              </w:rPr>
-              <w:t>PAM</w:t>
+              <w:t>TotalPAM</w:t>
             </w:r>
             <w:proofErr w:type="spellEnd"/>
           </w:p>
@@ -3087,8 +3071,18 @@
           <w:szCs w:val="16"/>
           <w:lang w:val="es-419"/>
         </w:rPr>
-        <w:t xml:space="preserve">Fuente: Equipo técnico DGM/DTM – </w:t>
-      </w:r>
+        <w:t xml:space="preserve">Fuente: Equipo técnico DGM/DTM </w:t>
+      </w:r>
+      <w:r>
+        <w:rPr>
+          <w:rFonts w:ascii="Tahoma" w:eastAsia="Times New Roman" w:hAnsi="Tahoma" w:cs="Tahoma"/>
+          <w:sz w:val="16"/>
+          <w:szCs w:val="18"/>
+          <w:lang w:val="es-419"/>
+        </w:rPr>
+        <w:t xml:space="preserve">- </w:t>
+      </w:r>
+      <w:proofErr w:type="spellStart"/>
       <w:r>
         <w:rPr>
           <w:rFonts w:ascii="Tahoma" w:eastAsia="Times New Roman" w:hAnsi="Tahoma" w:cs="Tahoma"/>
@@ -3096,8 +3090,9 @@
           <w:szCs w:val="16"/>
           <w:lang w:val="es-419"/>
         </w:rPr>
-        <w:t>Datum WGS84</w:t>
-      </w:r>
+        <w:t>FechaGeneracionMesAño</w:t>
+      </w:r>
+      <w:proofErr w:type="spellEnd"/>
       <w:r>
         <w:rPr>
           <w:rFonts w:ascii="Tahoma" w:eastAsia="Times New Roman" w:hAnsi="Tahoma" w:cs="Tahoma"/>
@@ -3105,17 +3100,46 @@
           <w:szCs w:val="16"/>
           <w:lang w:val="es-419"/>
         </w:rPr>
-        <w:t xml:space="preserve"> - </w:t>
-      </w:r>
-      <w:r>
-        <w:rPr>
-          <w:rFonts w:ascii="Tahoma" w:hAnsi="Tahoma" w:cs="Tahoma"/>
+        <w:t xml:space="preserve"> </w:t>
+      </w:r>
+      <w:r>
+        <w:rPr>
+          <w:rFonts w:ascii="Tahoma" w:eastAsia="Times New Roman" w:hAnsi="Tahoma" w:cs="Tahoma"/>
+          <w:sz w:val="16"/>
+          <w:szCs w:val="18"/>
+          <w:lang w:val="es-419"/>
+        </w:rPr>
+        <w:t xml:space="preserve">- </w:t>
+      </w:r>
+      <w:r>
+        <w:rPr>
+          <w:rFonts w:ascii="Tahoma" w:eastAsia="Times New Roman" w:hAnsi="Tahoma" w:cs="Tahoma"/>
           <w:sz w:val="16"/>
           <w:szCs w:val="16"/>
           <w:lang w:val="es-419"/>
         </w:rPr>
+        <w:t>Datum WGS84</w:t>
+      </w:r>
+      <w:r>
+        <w:rPr>
+          <w:rFonts w:ascii="Tahoma" w:eastAsia="Times New Roman" w:hAnsi="Tahoma" w:cs="Tahoma"/>
+          <w:sz w:val="16"/>
+          <w:szCs w:val="16"/>
+          <w:lang w:val="es-419"/>
+        </w:rPr>
+        <w:t xml:space="preserve"> - </w:t>
+      </w:r>
+      <w:proofErr w:type="spellStart"/>
+      <w:r>
+        <w:rPr>
+          <w:rFonts w:ascii="Tahoma" w:hAnsi="Tahoma" w:cs="Tahoma"/>
+          <w:sz w:val="16"/>
+          <w:szCs w:val="16"/>
+          <w:lang w:val="es-419"/>
+        </w:rPr>
         <w:t>ListaZonasPAM</w:t>
       </w:r>
+      <w:proofErr w:type="spellEnd"/>
     </w:p>
     <w:p>
       <w:pPr>
@@ -3990,35 +4014,46 @@
     </w:tbl>
     <w:p>
       <w:pPr>
-        <w:pStyle w:val="Prrafodelista"/>
-        <w:spacing w:after="120" w:line="240" w:lineRule="auto"/>
-        <w:ind w:left="0" w:firstLine="567"/>
+        <w:spacing w:after="0" w:line="240" w:lineRule="auto"/>
+        <w:ind w:left="567"/>
+        <w:contextualSpacing/>
         <w:jc w:val="both"/>
         <w:rPr>
-          <w:rFonts w:ascii="Tahoma" w:hAnsi="Tahoma" w:cs="Tahoma"/>
+          <w:rFonts w:ascii="Tahoma" w:eastAsia="Times New Roman" w:hAnsi="Tahoma" w:cs="Tahoma"/>
+          <w:sz w:val="14"/>
+          <w:szCs w:val="16"/>
+          <w:lang w:val="es-419"/>
+        </w:rPr>
+      </w:pPr>
+      <w:r>
+        <w:rPr>
+          <w:rFonts w:ascii="Tahoma" w:eastAsia="Times New Roman" w:hAnsi="Tahoma" w:cs="Tahoma"/>
           <w:sz w:val="16"/>
-          <w:szCs w:val="16"/>
-          <w:lang w:val="es-419"/>
-        </w:rPr>
-      </w:pPr>
-      <w:r>
-        <w:rPr>
-          <w:rFonts w:ascii="Tahoma" w:hAnsi="Tahoma" w:cs="Tahoma"/>
+          <w:szCs w:val="14"/>
+          <w:lang w:val="es-419"/>
+        </w:rPr>
+        <w:t>Fuente: Equipo técnico DGM/DTM</w:t>
+      </w:r>
+      <w:r>
+        <w:rPr>
+          <w:rFonts w:ascii="Tahoma" w:eastAsia="Times New Roman" w:hAnsi="Tahoma" w:cs="Tahoma"/>
           <w:sz w:val="16"/>
-          <w:szCs w:val="12"/>
-          <w:lang w:val="es-419"/>
-        </w:rPr>
-        <w:t>Fuente: Equipo técnico DGM/DTM</w:t>
-      </w:r>
-      <w:r>
-        <w:rPr>
-          <w:rFonts w:ascii="Tahoma" w:hAnsi="Tahoma" w:cs="Tahoma"/>
+          <w:szCs w:val="18"/>
+          <w:lang w:val="es-419"/>
+        </w:rPr>
+        <w:t xml:space="preserve"> - </w:t>
+      </w:r>
+      <w:proofErr w:type="spellStart"/>
+      <w:r>
+        <w:rPr>
+          <w:rFonts w:ascii="Tahoma" w:eastAsia="Times New Roman" w:hAnsi="Tahoma" w:cs="Tahoma"/>
           <w:sz w:val="16"/>
-          <w:szCs w:val="16"/>
-          <w:lang w:val="es-419"/>
-        </w:rPr>
-        <w:t xml:space="preserve"> – </w:t>
-      </w:r>
+          <w:szCs w:val="18"/>
+          <w:lang w:val="es-419"/>
+        </w:rPr>
+        <w:t>FechaGeneracionMesAño</w:t>
+      </w:r>
+      <w:proofErr w:type="spellEnd"/>
     </w:p>
     <w:p>
       <w:pPr>
@@ -4708,6 +4743,35 @@
         </w:rPr>
         <w:t xml:space="preserve"> - </w:t>
       </w:r>
+      <w:proofErr w:type="spellStart"/>
+      <w:r>
+        <w:rPr>
+          <w:rFonts w:ascii="Tahoma" w:eastAsia="Times New Roman" w:hAnsi="Tahoma" w:cs="Tahoma"/>
+          <w:sz w:val="16"/>
+          <w:szCs w:val="18"/>
+          <w:lang w:val="es-419"/>
+        </w:rPr>
+        <w:t>FechaGeneracionMesAño</w:t>
+      </w:r>
+      <w:proofErr w:type="spellEnd"/>
+      <w:r>
+        <w:rPr>
+          <w:rFonts w:ascii="Tahoma" w:eastAsia="Times New Roman" w:hAnsi="Tahoma" w:cs="Tahoma"/>
+          <w:sz w:val="16"/>
+          <w:szCs w:val="18"/>
+          <w:lang w:val="es-419"/>
+        </w:rPr>
+        <w:t xml:space="preserve"> </w:t>
+      </w:r>
+      <w:r>
+        <w:rPr>
+          <w:rFonts w:ascii="Tahoma" w:eastAsia="Times New Roman" w:hAnsi="Tahoma" w:cs="Tahoma"/>
+          <w:sz w:val="16"/>
+          <w:szCs w:val="18"/>
+          <w:lang w:val="es-419"/>
+        </w:rPr>
+        <w:t xml:space="preserve">- </w:t>
+      </w:r>
       <w:r>
         <w:rPr>
           <w:rFonts w:ascii="Tahoma" w:eastAsia="Times New Roman" w:hAnsi="Tahoma" w:cs="Tahoma"/>
@@ -4715,8 +4779,19 @@
           <w:szCs w:val="16"/>
           <w:lang w:val="es-419"/>
         </w:rPr>
-        <w:t>Datum WGS84 - ListaZonasPAM</w:t>
-      </w:r>
+        <w:t xml:space="preserve">Datum WGS84 - </w:t>
+      </w:r>
+      <w:proofErr w:type="spellStart"/>
+      <w:r>
+        <w:rPr>
+          <w:rFonts w:ascii="Tahoma" w:eastAsia="Times New Roman" w:hAnsi="Tahoma" w:cs="Tahoma"/>
+          <w:sz w:val="16"/>
+          <w:szCs w:val="16"/>
+          <w:lang w:val="es-419"/>
+        </w:rPr>
+        <w:t>ListaZonasPAM</w:t>
+      </w:r>
+      <w:proofErr w:type="spellEnd"/>
     </w:p>
     <w:p>
       <w:pPr>
@@ -5440,6 +5515,16 @@
                 <w:lang w:val="es-MX" w:eastAsia="es-MX"/>
               </w:rPr>
             </w:pPr>
+            <w:r>
+              <w:rPr>
+                <w:rFonts w:ascii="Tahoma" w:eastAsia="Times New Roman" w:hAnsi="Tahoma" w:cs="Tahoma"/>
+                <w:color w:val="000000"/>
+                <w:sz w:val="14"/>
+                <w:szCs w:val="14"/>
+                <w:lang w:val="es-MX" w:eastAsia="es-MX"/>
+              </w:rPr>
+              <w:t xml:space="preserve"> </w:t>
+            </w:r>
           </w:p>
         </w:tc>
         <w:tc>
@@ -7873,6 +7958,7 @@
           <w:rFonts w:ascii="Tahoma" w:hAnsi="Tahoma" w:cs="Tahoma"/>
           <w:lang w:val="es-419"/>
         </w:rPr>
+        <w:lastRenderedPageBreak/>
         <w:t xml:space="preserve">Resultado de la verificación y evaluación del estado situacional actual de los pasivos ambientales mineros </w:t>
       </w:r>
       <w:r>
@@ -7958,7 +8044,6 @@
           <w:rFonts w:ascii="Tahoma" w:hAnsi="Tahoma" w:cs="Tahoma"/>
           <w:lang w:val="es-419"/>
         </w:rPr>
-        <w:lastRenderedPageBreak/>
         <w:t>Un (01) PAM, debe de incluirse en el inventario (Ver Tabla 10).</w:t>
       </w:r>
     </w:p>
@@ -8155,17 +8240,6 @@
         </w:rPr>
         <w:t>Poner de conocimiento</w:t>
       </w:r>
-    </w:p>
-    <w:p>
-      <w:pPr>
-        <w:spacing w:before="120" w:after="120" w:line="240" w:lineRule="auto"/>
-        <w:ind w:left="567"/>
-        <w:jc w:val="both"/>
-        <w:rPr>
-          <w:rFonts w:ascii="Tahoma" w:hAnsi="Tahoma" w:cs="Tahoma"/>
-          <w:lang w:val="es-419"/>
-        </w:rPr>
-      </w:pPr>
     </w:p>
     <w:p>
       <w:pPr>
@@ -8284,16 +8358,6 @@
         </w:rPr>
         <w:t>Poner de conocimiento</w:t>
       </w:r>
-    </w:p>
-    <w:p>
-      <w:pPr>
-        <w:spacing w:before="120" w:after="120" w:line="240" w:lineRule="auto"/>
-        <w:jc w:val="both"/>
-        <w:rPr>
-          <w:rFonts w:ascii="Tahoma" w:hAnsi="Tahoma" w:cs="Tahoma"/>
-          <w:lang w:val="es-419"/>
-        </w:rPr>
-      </w:pPr>
     </w:p>
     <w:p>
       <w:pPr>
@@ -8800,56 +8864,15 @@
         </w:rPr>
         <w:t xml:space="preserve">Lima, </w:t>
       </w:r>
-      <w:r>
-        <w:rPr>
-          <w:rFonts w:ascii="Tahoma" w:hAnsi="Tahoma" w:cs="Tahoma"/>
-          <w:lang w:val="es-419"/>
-        </w:rPr>
-        <w:t>FechaDeGeneracion (</w:t>
-      </w:r>
-      <w:r>
-        <w:rPr>
-          <w:rFonts w:ascii="Tahoma" w:hAnsi="Tahoma" w:cs="Tahoma"/>
-          <w:lang w:val="es-419"/>
-        </w:rPr>
-        <w:fldChar w:fldCharType="begin"/>
-      </w:r>
-      <w:r>
-        <w:rPr>
-          <w:rFonts w:ascii="Tahoma" w:hAnsi="Tahoma" w:cs="Tahoma"/>
-          <w:lang w:val="es-419"/>
-        </w:rPr>
-        <w:instrText xml:space="preserve"> DATE  \@ "d 'de' MMMM 'de' yyyy" </w:instrText>
-      </w:r>
-      <w:r>
-        <w:rPr>
-          <w:rFonts w:ascii="Tahoma" w:hAnsi="Tahoma" w:cs="Tahoma"/>
-          <w:lang w:val="es-419"/>
-        </w:rPr>
-        <w:fldChar w:fldCharType="separate"/>
-      </w:r>
-      <w:r>
-        <w:rPr>
-          <w:rFonts w:ascii="Tahoma" w:hAnsi="Tahoma" w:cs="Tahoma"/>
-          <w:noProof/>
-          <w:lang w:val="es-419"/>
-        </w:rPr>
-        <w:t>30 de junio de 2022</w:t>
-      </w:r>
-      <w:r>
-        <w:rPr>
-          <w:rFonts w:ascii="Tahoma" w:hAnsi="Tahoma" w:cs="Tahoma"/>
-          <w:lang w:val="es-419"/>
-        </w:rPr>
-        <w:fldChar w:fldCharType="end"/>
-      </w:r>
-      <w:r>
-        <w:rPr>
-          <w:rFonts w:ascii="Tahoma" w:hAnsi="Tahoma" w:cs="Tahoma"/>
-          <w:lang w:val="es-419"/>
-        </w:rPr>
-        <w:t>)</w:t>
-      </w:r>
+      <w:proofErr w:type="spellStart"/>
+      <w:r>
+        <w:rPr>
+          <w:rFonts w:ascii="Tahoma" w:hAnsi="Tahoma" w:cs="Tahoma"/>
+          <w:lang w:val="es-419"/>
+        </w:rPr>
+        <w:t>FechaGeneracionFormato</w:t>
+      </w:r>
+      <w:proofErr w:type="spellEnd"/>
       <w:r>
         <w:rPr>
           <w:rFonts w:ascii="Tahoma" w:hAnsi="Tahoma" w:cs="Tahoma"/>
@@ -9027,56 +9050,15 @@
         </w:rPr>
         <w:t xml:space="preserve">Lima, </w:t>
       </w:r>
-      <w:r>
-        <w:rPr>
-          <w:rFonts w:ascii="Tahoma" w:hAnsi="Tahoma" w:cs="Tahoma"/>
-          <w:lang w:val="es-419"/>
-        </w:rPr>
-        <w:t>FechaDeGeneracion (</w:t>
-      </w:r>
-      <w:r>
-        <w:rPr>
-          <w:rFonts w:ascii="Tahoma" w:hAnsi="Tahoma" w:cs="Tahoma"/>
-          <w:lang w:val="es-419"/>
-        </w:rPr>
-        <w:fldChar w:fldCharType="begin"/>
-      </w:r>
-      <w:r>
-        <w:rPr>
-          <w:rFonts w:ascii="Tahoma" w:hAnsi="Tahoma" w:cs="Tahoma"/>
-          <w:lang w:val="es-419"/>
-        </w:rPr>
-        <w:instrText xml:space="preserve"> DATE  \@ "d 'de' MMMM 'de' yyyy" </w:instrText>
-      </w:r>
-      <w:r>
-        <w:rPr>
-          <w:rFonts w:ascii="Tahoma" w:hAnsi="Tahoma" w:cs="Tahoma"/>
-          <w:lang w:val="es-419"/>
-        </w:rPr>
-        <w:fldChar w:fldCharType="separate"/>
-      </w:r>
-      <w:r>
-        <w:rPr>
-          <w:rFonts w:ascii="Tahoma" w:hAnsi="Tahoma" w:cs="Tahoma"/>
-          <w:noProof/>
-          <w:lang w:val="es-419"/>
-        </w:rPr>
-        <w:t>30 de junio de 2022</w:t>
-      </w:r>
-      <w:r>
-        <w:rPr>
-          <w:rFonts w:ascii="Tahoma" w:hAnsi="Tahoma" w:cs="Tahoma"/>
-          <w:lang w:val="es-419"/>
-        </w:rPr>
-        <w:fldChar w:fldCharType="end"/>
-      </w:r>
-      <w:r>
-        <w:rPr>
-          <w:rFonts w:ascii="Tahoma" w:hAnsi="Tahoma" w:cs="Tahoma"/>
-          <w:lang w:val="es-419"/>
-        </w:rPr>
-        <w:t>)</w:t>
-      </w:r>
+      <w:proofErr w:type="spellStart"/>
+      <w:r>
+        <w:rPr>
+          <w:rFonts w:ascii="Tahoma" w:hAnsi="Tahoma" w:cs="Tahoma"/>
+          <w:lang w:val="es-419"/>
+        </w:rPr>
+        <w:t>FechaGeneracionFormato</w:t>
+      </w:r>
+      <w:proofErr w:type="spellEnd"/>
       <w:r>
         <w:rPr>
           <w:rFonts w:ascii="Tahoma" w:hAnsi="Tahoma" w:cs="Tahoma"/>
@@ -9284,6 +9266,3132 @@
         </w:rPr>
       </w:pPr>
     </w:p>
+    <w:p>
+      <w:pPr>
+        <w:rPr>
+          <w:rFonts w:ascii="Tahoma" w:hAnsi="Tahoma" w:cs="Tahoma"/>
+          <w:b/>
+          <w:bCs/>
+          <w:lang w:val="es-419"/>
+        </w:rPr>
+      </w:pPr>
+      <w:r>
+        <w:rPr>
+          <w:rFonts w:ascii="Tahoma" w:hAnsi="Tahoma" w:cs="Tahoma"/>
+          <w:b/>
+          <w:bCs/>
+          <w:lang w:val="es-419"/>
+        </w:rPr>
+        <w:br w:type="page"/>
+      </w:r>
+    </w:p>
+    <w:p>
+      <w:pPr>
+        <w:spacing w:after="120"/>
+        <w:jc w:val="center"/>
+        <w:rPr>
+          <w:rFonts w:ascii="Tahoma" w:hAnsi="Tahoma" w:cs="Tahoma"/>
+          <w:b/>
+          <w:bCs/>
+          <w:sz w:val="20"/>
+          <w:szCs w:val="20"/>
+          <w:lang w:val="es-419"/>
+        </w:rPr>
+      </w:pPr>
+      <w:r>
+        <w:rPr>
+          <w:rFonts w:ascii="Tahoma" w:hAnsi="Tahoma" w:cs="Tahoma"/>
+          <w:b/>
+          <w:bCs/>
+          <w:sz w:val="20"/>
+          <w:szCs w:val="20"/>
+          <w:lang w:val="es-419"/>
+        </w:rPr>
+        <w:lastRenderedPageBreak/>
+        <w:t xml:space="preserve">ANEXO: </w:t>
+      </w:r>
+      <w:proofErr w:type="spellStart"/>
+      <w:r>
+        <w:rPr>
+          <w:rFonts w:ascii="Tahoma" w:hAnsi="Tahoma" w:cs="Tahoma"/>
+          <w:b/>
+          <w:bCs/>
+          <w:sz w:val="20"/>
+          <w:szCs w:val="20"/>
+          <w:lang w:val="es-419"/>
+        </w:rPr>
+        <w:t>NombreEUM</w:t>
+      </w:r>
+      <w:proofErr w:type="spellEnd"/>
+    </w:p>
+    <w:tbl>
+      <w:tblPr>
+        <w:tblStyle w:val="Tablaconcuadrcula"/>
+        <w:tblW w:w="5000" w:type="pct"/>
+        <w:tblLayout w:type="fixed"/>
+        <w:tblCellMar>
+          <w:top w:w="28" w:type="dxa"/>
+          <w:left w:w="57" w:type="dxa"/>
+          <w:bottom w:w="28" w:type="dxa"/>
+          <w:right w:w="57" w:type="dxa"/>
+        </w:tblCellMar>
+        <w:tblLook w:val="04A0" w:firstRow="1" w:lastRow="0" w:firstColumn="1" w:lastColumn="0" w:noHBand="0" w:noVBand="1"/>
+        <w:tblCaption w:val="Omar Rodriguez Muñoz"/>
+        <w:tblDescription w:val="Omar Rodriguez Muñoz"/>
+      </w:tblPr>
+      <w:tblGrid>
+        <w:gridCol w:w="1484"/>
+        <w:gridCol w:w="1779"/>
+        <w:gridCol w:w="178"/>
+        <w:gridCol w:w="1779"/>
+        <w:gridCol w:w="1779"/>
+        <w:gridCol w:w="1779"/>
+      </w:tblGrid>
+      <w:tr>
+        <w:tc>
+          <w:tcPr>
+            <w:tcW w:w="1484" w:type="dxa"/>
+            <w:shd w:val="clear" w:color="auto" w:fill="D9D9D9" w:themeFill="background1" w:themeFillShade="D9"/>
+            <w:vAlign w:val="center"/>
+          </w:tcPr>
+          <w:p>
+            <w:pPr>
+              <w:jc w:val="center"/>
+              <w:rPr>
+                <w:rFonts w:ascii="Tahoma" w:hAnsi="Tahoma" w:cs="Tahoma"/>
+                <w:b/>
+                <w:bCs/>
+                <w:sz w:val="12"/>
+                <w:szCs w:val="12"/>
+                <w:lang w:val="es-419"/>
+              </w:rPr>
+            </w:pPr>
+            <w:r>
+              <w:rPr>
+                <w:rFonts w:ascii="Tahoma" w:hAnsi="Tahoma" w:cs="Tahoma"/>
+                <w:b/>
+                <w:bCs/>
+                <w:sz w:val="12"/>
+                <w:szCs w:val="12"/>
+                <w:lang w:val="es-419"/>
+              </w:rPr>
+              <w:t>ID</w:t>
+            </w:r>
+          </w:p>
+        </w:tc>
+        <w:tc>
+          <w:tcPr>
+            <w:tcW w:w="1779" w:type="dxa"/>
+            <w:vAlign w:val="center"/>
+          </w:tcPr>
+          <w:p>
+            <w:pPr>
+              <w:jc w:val="center"/>
+              <w:rPr>
+                <w:rFonts w:ascii="Tahoma" w:hAnsi="Tahoma" w:cs="Tahoma"/>
+                <w:b/>
+                <w:bCs/>
+                <w:sz w:val="12"/>
+                <w:szCs w:val="12"/>
+                <w:lang w:val="es-419"/>
+              </w:rPr>
+            </w:pPr>
+            <w:r>
+              <w:rPr>
+                <w:rFonts w:ascii="Tahoma" w:hAnsi="Tahoma" w:cs="Tahoma"/>
+                <w:b/>
+                <w:bCs/>
+                <w:sz w:val="12"/>
+                <w:szCs w:val="12"/>
+                <w:lang w:val="es-419"/>
+              </w:rPr>
+              <w:t>Id</w:t>
+            </w:r>
+          </w:p>
+        </w:tc>
+        <w:tc>
+          <w:tcPr>
+            <w:tcW w:w="178" w:type="dxa"/>
+            <w:vMerge w:val="restart"/>
+            <w:vAlign w:val="center"/>
+          </w:tcPr>
+          <w:p>
+            <w:pPr>
+              <w:jc w:val="center"/>
+              <w:rPr>
+                <w:rFonts w:ascii="Tahoma" w:hAnsi="Tahoma" w:cs="Tahoma"/>
+                <w:sz w:val="12"/>
+                <w:szCs w:val="12"/>
+                <w:lang w:val="es-419"/>
+              </w:rPr>
+            </w:pPr>
+          </w:p>
+        </w:tc>
+        <w:tc>
+          <w:tcPr>
+            <w:tcW w:w="1779" w:type="dxa"/>
+            <w:shd w:val="clear" w:color="auto" w:fill="D9D9D9" w:themeFill="background1" w:themeFillShade="D9"/>
+            <w:vAlign w:val="center"/>
+          </w:tcPr>
+          <w:p>
+            <w:pPr>
+              <w:jc w:val="center"/>
+              <w:rPr>
+                <w:rFonts w:ascii="Tahoma" w:hAnsi="Tahoma" w:cs="Tahoma"/>
+                <w:b/>
+                <w:bCs/>
+                <w:sz w:val="12"/>
+                <w:szCs w:val="12"/>
+                <w:lang w:val="es-419"/>
+              </w:rPr>
+            </w:pPr>
+            <w:r>
+              <w:rPr>
+                <w:rFonts w:ascii="Tahoma" w:hAnsi="Tahoma" w:cs="Tahoma"/>
+                <w:b/>
+                <w:bCs/>
+                <w:sz w:val="12"/>
+                <w:szCs w:val="12"/>
+                <w:lang w:val="es-419"/>
+              </w:rPr>
+              <w:t>DATOS</w:t>
+            </w:r>
+          </w:p>
+        </w:tc>
+        <w:tc>
+          <w:tcPr>
+            <w:tcW w:w="1779" w:type="dxa"/>
+            <w:shd w:val="clear" w:color="auto" w:fill="D9D9D9" w:themeFill="background1" w:themeFillShade="D9"/>
+            <w:vAlign w:val="center"/>
+          </w:tcPr>
+          <w:p>
+            <w:pPr>
+              <w:jc w:val="center"/>
+              <w:rPr>
+                <w:rFonts w:ascii="Tahoma" w:hAnsi="Tahoma" w:cs="Tahoma"/>
+                <w:b/>
+                <w:bCs/>
+                <w:sz w:val="12"/>
+                <w:szCs w:val="12"/>
+                <w:lang w:val="es-419"/>
+              </w:rPr>
+            </w:pPr>
+            <w:r>
+              <w:rPr>
+                <w:rFonts w:ascii="Tahoma" w:hAnsi="Tahoma" w:cs="Tahoma"/>
+                <w:b/>
+                <w:bCs/>
+                <w:sz w:val="12"/>
+                <w:szCs w:val="12"/>
+                <w:lang w:val="es-419"/>
+              </w:rPr>
+              <w:t>ÚLTIMA VERIFICACIÓN</w:t>
+            </w:r>
+          </w:p>
+        </w:tc>
+        <w:tc>
+          <w:tcPr>
+            <w:tcW w:w="1779" w:type="dxa"/>
+            <w:shd w:val="clear" w:color="auto" w:fill="D9D9D9" w:themeFill="background1" w:themeFillShade="D9"/>
+            <w:vAlign w:val="center"/>
+          </w:tcPr>
+          <w:p>
+            <w:pPr>
+              <w:jc w:val="center"/>
+              <w:rPr>
+                <w:rFonts w:ascii="Tahoma" w:hAnsi="Tahoma" w:cs="Tahoma"/>
+                <w:b/>
+                <w:bCs/>
+                <w:sz w:val="12"/>
+                <w:szCs w:val="12"/>
+                <w:lang w:val="es-419"/>
+              </w:rPr>
+            </w:pPr>
+            <w:r>
+              <w:rPr>
+                <w:rFonts w:ascii="Tahoma" w:hAnsi="Tahoma" w:cs="Tahoma"/>
+                <w:b/>
+                <w:bCs/>
+                <w:sz w:val="12"/>
+                <w:szCs w:val="12"/>
+                <w:lang w:val="es-419"/>
+              </w:rPr>
+              <w:t>VERIFI. ACTUALIZADA</w:t>
+            </w:r>
+          </w:p>
+        </w:tc>
+      </w:tr>
+      <w:tr>
+        <w:tc>
+          <w:tcPr>
+            <w:tcW w:w="1484" w:type="dxa"/>
+            <w:shd w:val="clear" w:color="auto" w:fill="D9D9D9" w:themeFill="background1" w:themeFillShade="D9"/>
+            <w:vAlign w:val="center"/>
+          </w:tcPr>
+          <w:p>
+            <w:pPr>
+              <w:rPr>
+                <w:rFonts w:ascii="Tahoma" w:hAnsi="Tahoma" w:cs="Tahoma"/>
+                <w:sz w:val="12"/>
+                <w:szCs w:val="12"/>
+                <w:lang w:val="es-419"/>
+              </w:rPr>
+            </w:pPr>
+            <w:r>
+              <w:rPr>
+                <w:rFonts w:ascii="Tahoma" w:hAnsi="Tahoma" w:cs="Tahoma"/>
+                <w:sz w:val="12"/>
+                <w:szCs w:val="12"/>
+                <w:lang w:val="es-419"/>
+              </w:rPr>
+              <w:t>EX UNIDAD MINERA</w:t>
+            </w:r>
+          </w:p>
+        </w:tc>
+        <w:tc>
+          <w:tcPr>
+            <w:tcW w:w="1779" w:type="dxa"/>
+            <w:vAlign w:val="center"/>
+          </w:tcPr>
+          <w:p>
+            <w:pPr>
+              <w:jc w:val="center"/>
+              <w:rPr>
+                <w:rFonts w:ascii="Tahoma" w:hAnsi="Tahoma" w:cs="Tahoma"/>
+                <w:sz w:val="12"/>
+                <w:szCs w:val="12"/>
+                <w:lang w:val="es-419"/>
+              </w:rPr>
+            </w:pPr>
+            <w:proofErr w:type="spellStart"/>
+            <w:r>
+              <w:rPr>
+                <w:rFonts w:ascii="Tahoma" w:hAnsi="Tahoma" w:cs="Tahoma"/>
+                <w:sz w:val="12"/>
+                <w:szCs w:val="12"/>
+                <w:lang w:val="es-419"/>
+              </w:rPr>
+              <w:t>Eum</w:t>
+            </w:r>
+            <w:proofErr w:type="spellEnd"/>
+          </w:p>
+        </w:tc>
+        <w:tc>
+          <w:tcPr>
+            <w:tcW w:w="178" w:type="dxa"/>
+            <w:vMerge/>
+            <w:vAlign w:val="center"/>
+          </w:tcPr>
+          <w:p>
+            <w:pPr>
+              <w:jc w:val="center"/>
+              <w:rPr>
+                <w:rFonts w:ascii="Tahoma" w:hAnsi="Tahoma" w:cs="Tahoma"/>
+                <w:sz w:val="12"/>
+                <w:szCs w:val="12"/>
+                <w:lang w:val="es-419"/>
+              </w:rPr>
+            </w:pPr>
+          </w:p>
+        </w:tc>
+        <w:tc>
+          <w:tcPr>
+            <w:tcW w:w="1779" w:type="dxa"/>
+            <w:shd w:val="clear" w:color="auto" w:fill="D9D9D9" w:themeFill="background1" w:themeFillShade="D9"/>
+            <w:vAlign w:val="center"/>
+          </w:tcPr>
+          <w:p>
+            <w:pPr>
+              <w:rPr>
+                <w:rFonts w:ascii="Tahoma" w:hAnsi="Tahoma" w:cs="Tahoma"/>
+                <w:sz w:val="12"/>
+                <w:szCs w:val="12"/>
+                <w:lang w:val="es-419"/>
+              </w:rPr>
+            </w:pPr>
+            <w:r>
+              <w:rPr>
+                <w:rFonts w:ascii="Tahoma" w:hAnsi="Tahoma" w:cs="Tahoma"/>
+                <w:sz w:val="12"/>
+                <w:szCs w:val="12"/>
+                <w:lang w:val="es-419"/>
+              </w:rPr>
+              <w:t>EX UNIDAD MINERA</w:t>
+            </w:r>
+          </w:p>
+        </w:tc>
+        <w:tc>
+          <w:tcPr>
+            <w:tcW w:w="1779" w:type="dxa"/>
+            <w:vAlign w:val="center"/>
+          </w:tcPr>
+          <w:p>
+            <w:pPr>
+              <w:jc w:val="center"/>
+              <w:rPr>
+                <w:rFonts w:ascii="Tahoma" w:hAnsi="Tahoma" w:cs="Tahoma"/>
+                <w:sz w:val="12"/>
+                <w:szCs w:val="12"/>
+                <w:lang w:val="es-419"/>
+              </w:rPr>
+            </w:pPr>
+            <w:proofErr w:type="spellStart"/>
+            <w:r>
+              <w:rPr>
+                <w:rFonts w:ascii="Tahoma" w:hAnsi="Tahoma" w:cs="Tahoma"/>
+                <w:sz w:val="12"/>
+                <w:szCs w:val="12"/>
+                <w:lang w:val="es-419"/>
+              </w:rPr>
+              <w:t>Eum</w:t>
+            </w:r>
+            <w:proofErr w:type="spellEnd"/>
+          </w:p>
+        </w:tc>
+        <w:tc>
+          <w:tcPr>
+            <w:tcW w:w="1779" w:type="dxa"/>
+            <w:vAlign w:val="center"/>
+          </w:tcPr>
+          <w:p>
+            <w:pPr>
+              <w:jc w:val="center"/>
+              <w:rPr>
+                <w:rFonts w:ascii="Tahoma" w:hAnsi="Tahoma" w:cs="Tahoma"/>
+                <w:sz w:val="12"/>
+                <w:szCs w:val="12"/>
+                <w:lang w:val="es-419"/>
+              </w:rPr>
+            </w:pPr>
+          </w:p>
+        </w:tc>
+      </w:tr>
+      <w:tr>
+        <w:tc>
+          <w:tcPr>
+            <w:tcW w:w="3263" w:type="dxa"/>
+            <w:gridSpan w:val="2"/>
+            <w:vAlign w:val="center"/>
+          </w:tcPr>
+          <w:p>
+            <w:pPr>
+              <w:rPr>
+                <w:rFonts w:ascii="Tahoma" w:hAnsi="Tahoma" w:cs="Tahoma"/>
+                <w:sz w:val="12"/>
+                <w:szCs w:val="12"/>
+                <w:lang w:val="es-419"/>
+              </w:rPr>
+            </w:pPr>
+            <w:r>
+              <w:rPr>
+                <w:rFonts w:ascii="Tahoma" w:hAnsi="Tahoma" w:cs="Tahoma"/>
+                <w:sz w:val="12"/>
+                <w:szCs w:val="12"/>
+                <w:lang w:val="es-419"/>
+              </w:rPr>
+              <w:t>UBICACIÓN</w:t>
+            </w:r>
+          </w:p>
+        </w:tc>
+        <w:tc>
+          <w:tcPr>
+            <w:tcW w:w="178" w:type="dxa"/>
+            <w:vMerge/>
+            <w:vAlign w:val="center"/>
+          </w:tcPr>
+          <w:p>
+            <w:pPr>
+              <w:jc w:val="center"/>
+              <w:rPr>
+                <w:rFonts w:ascii="Tahoma" w:hAnsi="Tahoma" w:cs="Tahoma"/>
+                <w:sz w:val="12"/>
+                <w:szCs w:val="12"/>
+                <w:lang w:val="es-419"/>
+              </w:rPr>
+            </w:pPr>
+          </w:p>
+        </w:tc>
+        <w:tc>
+          <w:tcPr>
+            <w:tcW w:w="1779" w:type="dxa"/>
+            <w:shd w:val="clear" w:color="auto" w:fill="D9D9D9" w:themeFill="background1" w:themeFillShade="D9"/>
+            <w:vAlign w:val="center"/>
+          </w:tcPr>
+          <w:p>
+            <w:pPr>
+              <w:rPr>
+                <w:rFonts w:ascii="Tahoma" w:hAnsi="Tahoma" w:cs="Tahoma"/>
+                <w:sz w:val="12"/>
+                <w:szCs w:val="12"/>
+                <w:lang w:val="es-419"/>
+              </w:rPr>
+            </w:pPr>
+            <w:r>
+              <w:rPr>
+                <w:rFonts w:ascii="Tahoma" w:hAnsi="Tahoma" w:cs="Tahoma"/>
+                <w:sz w:val="12"/>
+                <w:szCs w:val="12"/>
+                <w:lang w:val="es-419"/>
+              </w:rPr>
+              <w:t>TIPO</w:t>
+            </w:r>
+          </w:p>
+        </w:tc>
+        <w:tc>
+          <w:tcPr>
+            <w:tcW w:w="1779" w:type="dxa"/>
+            <w:vAlign w:val="center"/>
+          </w:tcPr>
+          <w:p>
+            <w:pPr>
+              <w:jc w:val="center"/>
+              <w:rPr>
+                <w:rFonts w:ascii="Tahoma" w:hAnsi="Tahoma" w:cs="Tahoma"/>
+                <w:sz w:val="12"/>
+                <w:szCs w:val="12"/>
+                <w:lang w:val="es-419"/>
+              </w:rPr>
+            </w:pPr>
+            <w:r>
+              <w:rPr>
+                <w:rFonts w:ascii="Tahoma" w:hAnsi="Tahoma" w:cs="Tahoma"/>
+                <w:sz w:val="12"/>
+                <w:szCs w:val="12"/>
+                <w:lang w:val="es-419"/>
+              </w:rPr>
+              <w:t>Tipo</w:t>
+            </w:r>
+          </w:p>
+        </w:tc>
+        <w:tc>
+          <w:tcPr>
+            <w:tcW w:w="1779" w:type="dxa"/>
+            <w:vAlign w:val="center"/>
+          </w:tcPr>
+          <w:p>
+            <w:pPr>
+              <w:jc w:val="center"/>
+              <w:rPr>
+                <w:rFonts w:ascii="Tahoma" w:hAnsi="Tahoma" w:cs="Tahoma"/>
+                <w:sz w:val="12"/>
+                <w:szCs w:val="12"/>
+                <w:lang w:val="es-419"/>
+              </w:rPr>
+            </w:pPr>
+          </w:p>
+        </w:tc>
+      </w:tr>
+      <w:tr>
+        <w:tc>
+          <w:tcPr>
+            <w:tcW w:w="1484" w:type="dxa"/>
+            <w:shd w:val="clear" w:color="auto" w:fill="D9D9D9" w:themeFill="background1" w:themeFillShade="D9"/>
+            <w:vAlign w:val="center"/>
+          </w:tcPr>
+          <w:p>
+            <w:pPr>
+              <w:rPr>
+                <w:rFonts w:ascii="Tahoma" w:hAnsi="Tahoma" w:cs="Tahoma"/>
+                <w:sz w:val="12"/>
+                <w:szCs w:val="12"/>
+                <w:lang w:val="es-419"/>
+              </w:rPr>
+            </w:pPr>
+            <w:r>
+              <w:rPr>
+                <w:rFonts w:ascii="Tahoma" w:hAnsi="Tahoma" w:cs="Tahoma"/>
+                <w:sz w:val="12"/>
+                <w:szCs w:val="12"/>
+                <w:lang w:val="es-419"/>
+              </w:rPr>
+              <w:t>DISTRITO</w:t>
+            </w:r>
+          </w:p>
+        </w:tc>
+        <w:tc>
+          <w:tcPr>
+            <w:tcW w:w="1779" w:type="dxa"/>
+            <w:vAlign w:val="center"/>
+          </w:tcPr>
+          <w:p>
+            <w:pPr>
+              <w:jc w:val="center"/>
+              <w:rPr>
+                <w:rFonts w:ascii="Tahoma" w:hAnsi="Tahoma" w:cs="Tahoma"/>
+                <w:sz w:val="12"/>
+                <w:szCs w:val="12"/>
+                <w:lang w:val="es-419"/>
+              </w:rPr>
+            </w:pPr>
+            <w:proofErr w:type="spellStart"/>
+            <w:r>
+              <w:rPr>
+                <w:rFonts w:ascii="Tahoma" w:hAnsi="Tahoma" w:cs="Tahoma"/>
+                <w:sz w:val="12"/>
+                <w:szCs w:val="12"/>
+                <w:lang w:val="es-419"/>
+              </w:rPr>
+              <w:t>DistritoCom</w:t>
+            </w:r>
+            <w:proofErr w:type="spellEnd"/>
+          </w:p>
+        </w:tc>
+        <w:tc>
+          <w:tcPr>
+            <w:tcW w:w="178" w:type="dxa"/>
+            <w:vMerge/>
+            <w:vAlign w:val="center"/>
+          </w:tcPr>
+          <w:p>
+            <w:pPr>
+              <w:jc w:val="center"/>
+              <w:rPr>
+                <w:rFonts w:ascii="Tahoma" w:hAnsi="Tahoma" w:cs="Tahoma"/>
+                <w:sz w:val="12"/>
+                <w:szCs w:val="12"/>
+                <w:lang w:val="es-419"/>
+              </w:rPr>
+            </w:pPr>
+          </w:p>
+        </w:tc>
+        <w:tc>
+          <w:tcPr>
+            <w:tcW w:w="1779" w:type="dxa"/>
+            <w:shd w:val="clear" w:color="auto" w:fill="D9D9D9" w:themeFill="background1" w:themeFillShade="D9"/>
+            <w:vAlign w:val="center"/>
+          </w:tcPr>
+          <w:p>
+            <w:pPr>
+              <w:rPr>
+                <w:rFonts w:ascii="Tahoma" w:hAnsi="Tahoma" w:cs="Tahoma"/>
+                <w:sz w:val="12"/>
+                <w:szCs w:val="12"/>
+                <w:lang w:val="es-419"/>
+              </w:rPr>
+            </w:pPr>
+            <w:proofErr w:type="gramStart"/>
+            <w:r>
+              <w:rPr>
+                <w:rFonts w:ascii="Tahoma" w:hAnsi="Tahoma" w:cs="Tahoma"/>
+                <w:sz w:val="12"/>
+                <w:szCs w:val="12"/>
+                <w:lang w:val="es-419"/>
+              </w:rPr>
+              <w:t>SUB TIPO</w:t>
+            </w:r>
+            <w:proofErr w:type="gramEnd"/>
+          </w:p>
+        </w:tc>
+        <w:tc>
+          <w:tcPr>
+            <w:tcW w:w="1779" w:type="dxa"/>
+            <w:vAlign w:val="center"/>
+          </w:tcPr>
+          <w:p>
+            <w:pPr>
+              <w:jc w:val="center"/>
+              <w:rPr>
+                <w:rFonts w:ascii="Tahoma" w:hAnsi="Tahoma" w:cs="Tahoma"/>
+                <w:sz w:val="12"/>
+                <w:szCs w:val="12"/>
+                <w:lang w:val="es-419"/>
+              </w:rPr>
+            </w:pPr>
+            <w:proofErr w:type="spellStart"/>
+            <w:r>
+              <w:rPr>
+                <w:rFonts w:ascii="Tahoma" w:hAnsi="Tahoma" w:cs="Tahoma"/>
+                <w:sz w:val="12"/>
+                <w:szCs w:val="12"/>
+                <w:lang w:val="es-419"/>
+              </w:rPr>
+              <w:t>SubTpo</w:t>
+            </w:r>
+            <w:proofErr w:type="spellEnd"/>
+          </w:p>
+        </w:tc>
+        <w:tc>
+          <w:tcPr>
+            <w:tcW w:w="1779" w:type="dxa"/>
+            <w:vAlign w:val="center"/>
+          </w:tcPr>
+          <w:p>
+            <w:pPr>
+              <w:jc w:val="center"/>
+              <w:rPr>
+                <w:rFonts w:ascii="Tahoma" w:hAnsi="Tahoma" w:cs="Tahoma"/>
+                <w:sz w:val="12"/>
+                <w:szCs w:val="12"/>
+                <w:lang w:val="es-419"/>
+              </w:rPr>
+            </w:pPr>
+          </w:p>
+        </w:tc>
+      </w:tr>
+      <w:tr>
+        <w:tc>
+          <w:tcPr>
+            <w:tcW w:w="1484" w:type="dxa"/>
+            <w:shd w:val="clear" w:color="auto" w:fill="D9D9D9" w:themeFill="background1" w:themeFillShade="D9"/>
+            <w:vAlign w:val="center"/>
+          </w:tcPr>
+          <w:p>
+            <w:pPr>
+              <w:rPr>
+                <w:rFonts w:ascii="Tahoma" w:hAnsi="Tahoma" w:cs="Tahoma"/>
+                <w:sz w:val="12"/>
+                <w:szCs w:val="12"/>
+                <w:lang w:val="es-419"/>
+              </w:rPr>
+            </w:pPr>
+            <w:r>
+              <w:rPr>
+                <w:rFonts w:ascii="Tahoma" w:hAnsi="Tahoma" w:cs="Tahoma"/>
+                <w:sz w:val="12"/>
+                <w:szCs w:val="12"/>
+                <w:lang w:val="es-419"/>
+              </w:rPr>
+              <w:t>PROVINCIA</w:t>
+            </w:r>
+          </w:p>
+        </w:tc>
+        <w:tc>
+          <w:tcPr>
+            <w:tcW w:w="1779" w:type="dxa"/>
+            <w:vAlign w:val="center"/>
+          </w:tcPr>
+          <w:p>
+            <w:pPr>
+              <w:jc w:val="center"/>
+              <w:rPr>
+                <w:rFonts w:ascii="Tahoma" w:hAnsi="Tahoma" w:cs="Tahoma"/>
+                <w:sz w:val="12"/>
+                <w:szCs w:val="12"/>
+                <w:lang w:val="es-419"/>
+              </w:rPr>
+            </w:pPr>
+            <w:proofErr w:type="spellStart"/>
+            <w:r>
+              <w:rPr>
+                <w:rFonts w:ascii="Tahoma" w:hAnsi="Tahoma" w:cs="Tahoma"/>
+                <w:sz w:val="12"/>
+                <w:szCs w:val="12"/>
+                <w:lang w:val="es-419"/>
+              </w:rPr>
+              <w:t>ProvinciaCom</w:t>
+            </w:r>
+            <w:proofErr w:type="spellEnd"/>
+          </w:p>
+        </w:tc>
+        <w:tc>
+          <w:tcPr>
+            <w:tcW w:w="178" w:type="dxa"/>
+            <w:vMerge/>
+            <w:vAlign w:val="center"/>
+          </w:tcPr>
+          <w:p>
+            <w:pPr>
+              <w:jc w:val="center"/>
+              <w:rPr>
+                <w:rFonts w:ascii="Tahoma" w:hAnsi="Tahoma" w:cs="Tahoma"/>
+                <w:sz w:val="12"/>
+                <w:szCs w:val="12"/>
+                <w:lang w:val="es-419"/>
+              </w:rPr>
+            </w:pPr>
+          </w:p>
+        </w:tc>
+        <w:tc>
+          <w:tcPr>
+            <w:tcW w:w="1779" w:type="dxa"/>
+            <w:shd w:val="clear" w:color="auto" w:fill="D9D9D9" w:themeFill="background1" w:themeFillShade="D9"/>
+            <w:vAlign w:val="center"/>
+          </w:tcPr>
+          <w:p>
+            <w:pPr>
+              <w:rPr>
+                <w:rFonts w:ascii="Tahoma" w:hAnsi="Tahoma" w:cs="Tahoma"/>
+                <w:sz w:val="12"/>
+                <w:szCs w:val="12"/>
+                <w:lang w:val="es-419"/>
+              </w:rPr>
+            </w:pPr>
+            <w:r>
+              <w:rPr>
+                <w:rFonts w:ascii="Tahoma" w:hAnsi="Tahoma" w:cs="Tahoma"/>
+                <w:sz w:val="12"/>
+                <w:szCs w:val="12"/>
+                <w:lang w:val="es-419"/>
+              </w:rPr>
+              <w:t>ESTE</w:t>
+            </w:r>
+          </w:p>
+        </w:tc>
+        <w:tc>
+          <w:tcPr>
+            <w:tcW w:w="1779" w:type="dxa"/>
+            <w:vAlign w:val="center"/>
+          </w:tcPr>
+          <w:p>
+            <w:pPr>
+              <w:jc w:val="center"/>
+              <w:rPr>
+                <w:rFonts w:ascii="Tahoma" w:hAnsi="Tahoma" w:cs="Tahoma"/>
+                <w:sz w:val="12"/>
+                <w:szCs w:val="12"/>
+                <w:lang w:val="es-419"/>
+              </w:rPr>
+            </w:pPr>
+            <w:r>
+              <w:rPr>
+                <w:rFonts w:ascii="Tahoma" w:hAnsi="Tahoma" w:cs="Tahoma"/>
+                <w:sz w:val="12"/>
+                <w:szCs w:val="12"/>
+                <w:lang w:val="es-419"/>
+              </w:rPr>
+              <w:t>Este</w:t>
+            </w:r>
+          </w:p>
+        </w:tc>
+        <w:tc>
+          <w:tcPr>
+            <w:tcW w:w="1779" w:type="dxa"/>
+            <w:vAlign w:val="center"/>
+          </w:tcPr>
+          <w:p>
+            <w:pPr>
+              <w:jc w:val="center"/>
+              <w:rPr>
+                <w:rFonts w:ascii="Tahoma" w:hAnsi="Tahoma" w:cs="Tahoma"/>
+                <w:sz w:val="12"/>
+                <w:szCs w:val="12"/>
+                <w:lang w:val="es-419"/>
+              </w:rPr>
+            </w:pPr>
+          </w:p>
+        </w:tc>
+      </w:tr>
+      <w:tr>
+        <w:tc>
+          <w:tcPr>
+            <w:tcW w:w="1484" w:type="dxa"/>
+            <w:shd w:val="clear" w:color="auto" w:fill="D9D9D9" w:themeFill="background1" w:themeFillShade="D9"/>
+            <w:vAlign w:val="center"/>
+          </w:tcPr>
+          <w:p>
+            <w:pPr>
+              <w:rPr>
+                <w:rFonts w:ascii="Tahoma" w:hAnsi="Tahoma" w:cs="Tahoma"/>
+                <w:sz w:val="12"/>
+                <w:szCs w:val="12"/>
+                <w:lang w:val="es-419"/>
+              </w:rPr>
+            </w:pPr>
+            <w:r>
+              <w:rPr>
+                <w:rFonts w:ascii="Tahoma" w:hAnsi="Tahoma" w:cs="Tahoma"/>
+                <w:sz w:val="12"/>
+                <w:szCs w:val="12"/>
+                <w:lang w:val="es-419"/>
+              </w:rPr>
+              <w:t>REGIÓN</w:t>
+            </w:r>
+          </w:p>
+        </w:tc>
+        <w:tc>
+          <w:tcPr>
+            <w:tcW w:w="1779" w:type="dxa"/>
+            <w:vAlign w:val="center"/>
+          </w:tcPr>
+          <w:p>
+            <w:pPr>
+              <w:jc w:val="center"/>
+              <w:rPr>
+                <w:rFonts w:ascii="Tahoma" w:hAnsi="Tahoma" w:cs="Tahoma"/>
+                <w:sz w:val="12"/>
+                <w:szCs w:val="12"/>
+                <w:lang w:val="es-419"/>
+              </w:rPr>
+            </w:pPr>
+            <w:proofErr w:type="spellStart"/>
+            <w:r>
+              <w:rPr>
+                <w:rFonts w:ascii="Tahoma" w:hAnsi="Tahoma" w:cs="Tahoma"/>
+                <w:sz w:val="12"/>
+                <w:szCs w:val="12"/>
+                <w:lang w:val="es-419"/>
+              </w:rPr>
+              <w:t>RegionCom</w:t>
+            </w:r>
+            <w:proofErr w:type="spellEnd"/>
+          </w:p>
+        </w:tc>
+        <w:tc>
+          <w:tcPr>
+            <w:tcW w:w="178" w:type="dxa"/>
+            <w:vMerge/>
+            <w:vAlign w:val="center"/>
+          </w:tcPr>
+          <w:p>
+            <w:pPr>
+              <w:jc w:val="center"/>
+              <w:rPr>
+                <w:rFonts w:ascii="Tahoma" w:hAnsi="Tahoma" w:cs="Tahoma"/>
+                <w:sz w:val="12"/>
+                <w:szCs w:val="12"/>
+                <w:lang w:val="es-419"/>
+              </w:rPr>
+            </w:pPr>
+          </w:p>
+        </w:tc>
+        <w:tc>
+          <w:tcPr>
+            <w:tcW w:w="1779" w:type="dxa"/>
+            <w:shd w:val="clear" w:color="auto" w:fill="D9D9D9" w:themeFill="background1" w:themeFillShade="D9"/>
+            <w:vAlign w:val="center"/>
+          </w:tcPr>
+          <w:p>
+            <w:pPr>
+              <w:rPr>
+                <w:rFonts w:ascii="Tahoma" w:hAnsi="Tahoma" w:cs="Tahoma"/>
+                <w:sz w:val="12"/>
+                <w:szCs w:val="12"/>
+                <w:lang w:val="es-419"/>
+              </w:rPr>
+            </w:pPr>
+            <w:r>
+              <w:rPr>
+                <w:rFonts w:ascii="Tahoma" w:hAnsi="Tahoma" w:cs="Tahoma"/>
+                <w:sz w:val="12"/>
+                <w:szCs w:val="12"/>
+                <w:lang w:val="es-419"/>
+              </w:rPr>
+              <w:t>NORTE</w:t>
+            </w:r>
+          </w:p>
+        </w:tc>
+        <w:tc>
+          <w:tcPr>
+            <w:tcW w:w="1779" w:type="dxa"/>
+            <w:vAlign w:val="center"/>
+          </w:tcPr>
+          <w:p>
+            <w:pPr>
+              <w:jc w:val="center"/>
+              <w:rPr>
+                <w:rFonts w:ascii="Tahoma" w:hAnsi="Tahoma" w:cs="Tahoma"/>
+                <w:sz w:val="12"/>
+                <w:szCs w:val="12"/>
+                <w:lang w:val="es-419"/>
+              </w:rPr>
+            </w:pPr>
+            <w:r>
+              <w:rPr>
+                <w:rFonts w:ascii="Tahoma" w:hAnsi="Tahoma" w:cs="Tahoma"/>
+                <w:sz w:val="12"/>
+                <w:szCs w:val="12"/>
+                <w:lang w:val="es-419"/>
+              </w:rPr>
+              <w:t>Norte</w:t>
+            </w:r>
+          </w:p>
+        </w:tc>
+        <w:tc>
+          <w:tcPr>
+            <w:tcW w:w="1779" w:type="dxa"/>
+            <w:vAlign w:val="center"/>
+          </w:tcPr>
+          <w:p>
+            <w:pPr>
+              <w:jc w:val="center"/>
+              <w:rPr>
+                <w:rFonts w:ascii="Tahoma" w:hAnsi="Tahoma" w:cs="Tahoma"/>
+                <w:sz w:val="12"/>
+                <w:szCs w:val="12"/>
+                <w:lang w:val="es-419"/>
+              </w:rPr>
+            </w:pPr>
+          </w:p>
+        </w:tc>
+      </w:tr>
+      <w:tr>
+        <w:tc>
+          <w:tcPr>
+            <w:tcW w:w="1484" w:type="dxa"/>
+            <w:shd w:val="clear" w:color="auto" w:fill="D9D9D9" w:themeFill="background1" w:themeFillShade="D9"/>
+            <w:vAlign w:val="center"/>
+          </w:tcPr>
+          <w:p>
+            <w:pPr>
+              <w:rPr>
+                <w:rFonts w:ascii="Tahoma" w:hAnsi="Tahoma" w:cs="Tahoma"/>
+                <w:sz w:val="12"/>
+                <w:szCs w:val="12"/>
+                <w:lang w:val="es-419"/>
+              </w:rPr>
+            </w:pPr>
+            <w:r>
+              <w:rPr>
+                <w:rFonts w:ascii="Tahoma" w:hAnsi="Tahoma" w:cs="Tahoma"/>
+                <w:sz w:val="12"/>
+                <w:szCs w:val="12"/>
+                <w:lang w:val="es-419"/>
+              </w:rPr>
+              <w:t>CUENCA</w:t>
+            </w:r>
+          </w:p>
+        </w:tc>
+        <w:tc>
+          <w:tcPr>
+            <w:tcW w:w="1779" w:type="dxa"/>
+            <w:vAlign w:val="center"/>
+          </w:tcPr>
+          <w:p>
+            <w:pPr>
+              <w:jc w:val="center"/>
+              <w:rPr>
+                <w:rFonts w:ascii="Tahoma" w:hAnsi="Tahoma" w:cs="Tahoma"/>
+                <w:sz w:val="12"/>
+                <w:szCs w:val="12"/>
+                <w:lang w:val="es-419"/>
+              </w:rPr>
+            </w:pPr>
+            <w:proofErr w:type="spellStart"/>
+            <w:r>
+              <w:rPr>
+                <w:rFonts w:ascii="Tahoma" w:hAnsi="Tahoma" w:cs="Tahoma"/>
+                <w:sz w:val="12"/>
+                <w:szCs w:val="12"/>
+                <w:lang w:val="es-419"/>
+              </w:rPr>
+              <w:t>CuencaCom</w:t>
+            </w:r>
+            <w:proofErr w:type="spellEnd"/>
+          </w:p>
+        </w:tc>
+        <w:tc>
+          <w:tcPr>
+            <w:tcW w:w="178" w:type="dxa"/>
+            <w:vMerge/>
+            <w:vAlign w:val="center"/>
+          </w:tcPr>
+          <w:p>
+            <w:pPr>
+              <w:jc w:val="center"/>
+              <w:rPr>
+                <w:rFonts w:ascii="Tahoma" w:hAnsi="Tahoma" w:cs="Tahoma"/>
+                <w:sz w:val="12"/>
+                <w:szCs w:val="12"/>
+                <w:lang w:val="es-419"/>
+              </w:rPr>
+            </w:pPr>
+          </w:p>
+        </w:tc>
+        <w:tc>
+          <w:tcPr>
+            <w:tcW w:w="1779" w:type="dxa"/>
+            <w:shd w:val="clear" w:color="auto" w:fill="D9D9D9" w:themeFill="background1" w:themeFillShade="D9"/>
+            <w:vAlign w:val="center"/>
+          </w:tcPr>
+          <w:p>
+            <w:pPr>
+              <w:rPr>
+                <w:rFonts w:ascii="Tahoma" w:hAnsi="Tahoma" w:cs="Tahoma"/>
+                <w:sz w:val="12"/>
+                <w:szCs w:val="12"/>
+                <w:lang w:val="es-419"/>
+              </w:rPr>
+            </w:pPr>
+            <w:r>
+              <w:rPr>
+                <w:rFonts w:ascii="Tahoma" w:hAnsi="Tahoma" w:cs="Tahoma"/>
+                <w:sz w:val="12"/>
+                <w:szCs w:val="12"/>
+                <w:lang w:val="es-419"/>
+              </w:rPr>
+              <w:t>PUNTAJE FICHA</w:t>
+            </w:r>
+          </w:p>
+        </w:tc>
+        <w:tc>
+          <w:tcPr>
+            <w:tcW w:w="1779" w:type="dxa"/>
+            <w:vAlign w:val="center"/>
+          </w:tcPr>
+          <w:p>
+            <w:pPr>
+              <w:jc w:val="center"/>
+              <w:rPr>
+                <w:rFonts w:ascii="Tahoma" w:hAnsi="Tahoma" w:cs="Tahoma"/>
+                <w:sz w:val="12"/>
+                <w:szCs w:val="12"/>
+                <w:lang w:val="es-419"/>
+              </w:rPr>
+            </w:pPr>
+            <w:proofErr w:type="spellStart"/>
+            <w:r>
+              <w:rPr>
+                <w:rFonts w:ascii="Tahoma" w:hAnsi="Tahoma" w:cs="Tahoma"/>
+                <w:sz w:val="12"/>
+                <w:szCs w:val="12"/>
+                <w:lang w:val="es-419"/>
+              </w:rPr>
+              <w:t>Pje</w:t>
+            </w:r>
+            <w:proofErr w:type="spellEnd"/>
+          </w:p>
+        </w:tc>
+        <w:tc>
+          <w:tcPr>
+            <w:tcW w:w="1779" w:type="dxa"/>
+            <w:vAlign w:val="center"/>
+          </w:tcPr>
+          <w:p>
+            <w:pPr>
+              <w:jc w:val="center"/>
+              <w:rPr>
+                <w:rFonts w:ascii="Tahoma" w:hAnsi="Tahoma" w:cs="Tahoma"/>
+                <w:sz w:val="12"/>
+                <w:szCs w:val="12"/>
+                <w:lang w:val="es-419"/>
+              </w:rPr>
+            </w:pPr>
+          </w:p>
+        </w:tc>
+      </w:tr>
+      <w:tr>
+        <w:tc>
+          <w:tcPr>
+            <w:tcW w:w="1484" w:type="dxa"/>
+            <w:shd w:val="clear" w:color="auto" w:fill="D9D9D9" w:themeFill="background1" w:themeFillShade="D9"/>
+            <w:vAlign w:val="center"/>
+          </w:tcPr>
+          <w:p>
+            <w:pPr>
+              <w:rPr>
+                <w:rFonts w:ascii="Tahoma" w:hAnsi="Tahoma" w:cs="Tahoma"/>
+                <w:sz w:val="12"/>
+                <w:szCs w:val="12"/>
+                <w:lang w:val="es-419"/>
+              </w:rPr>
+            </w:pPr>
+            <w:r>
+              <w:rPr>
+                <w:rFonts w:ascii="Tahoma" w:hAnsi="Tahoma" w:cs="Tahoma"/>
+                <w:sz w:val="12"/>
+                <w:szCs w:val="12"/>
+                <w:lang w:val="es-419"/>
+              </w:rPr>
+              <w:t>FECHA INSPECCIÓN</w:t>
+            </w:r>
+          </w:p>
+        </w:tc>
+        <w:tc>
+          <w:tcPr>
+            <w:tcW w:w="1779" w:type="dxa"/>
+            <w:vAlign w:val="center"/>
+          </w:tcPr>
+          <w:p>
+            <w:pPr>
+              <w:jc w:val="center"/>
+              <w:rPr>
+                <w:rFonts w:ascii="Tahoma" w:hAnsi="Tahoma" w:cs="Tahoma"/>
+                <w:sz w:val="12"/>
+                <w:szCs w:val="12"/>
+                <w:lang w:val="es-419"/>
+              </w:rPr>
+            </w:pPr>
+            <w:proofErr w:type="spellStart"/>
+            <w:r>
+              <w:rPr>
+                <w:rFonts w:ascii="Tahoma" w:hAnsi="Tahoma" w:cs="Tahoma"/>
+                <w:sz w:val="12"/>
+                <w:szCs w:val="12"/>
+                <w:lang w:val="es-419"/>
+              </w:rPr>
+              <w:t>FechaInspeccionCom</w:t>
+            </w:r>
+            <w:proofErr w:type="spellEnd"/>
+          </w:p>
+        </w:tc>
+        <w:tc>
+          <w:tcPr>
+            <w:tcW w:w="178" w:type="dxa"/>
+            <w:vMerge/>
+            <w:vAlign w:val="center"/>
+          </w:tcPr>
+          <w:p>
+            <w:pPr>
+              <w:jc w:val="center"/>
+              <w:rPr>
+                <w:rFonts w:ascii="Tahoma" w:hAnsi="Tahoma" w:cs="Tahoma"/>
+                <w:sz w:val="12"/>
+                <w:szCs w:val="12"/>
+                <w:lang w:val="es-419"/>
+              </w:rPr>
+            </w:pPr>
+          </w:p>
+        </w:tc>
+        <w:tc>
+          <w:tcPr>
+            <w:tcW w:w="1779" w:type="dxa"/>
+            <w:shd w:val="clear" w:color="auto" w:fill="D9D9D9" w:themeFill="background1" w:themeFillShade="D9"/>
+            <w:vAlign w:val="center"/>
+          </w:tcPr>
+          <w:p>
+            <w:pPr>
+              <w:rPr>
+                <w:rFonts w:ascii="Tahoma" w:hAnsi="Tahoma" w:cs="Tahoma"/>
+                <w:sz w:val="12"/>
+                <w:szCs w:val="12"/>
+                <w:lang w:val="es-419"/>
+              </w:rPr>
+            </w:pPr>
+            <w:r>
+              <w:rPr>
+                <w:rFonts w:ascii="Tahoma" w:hAnsi="Tahoma" w:cs="Tahoma"/>
+                <w:sz w:val="12"/>
+                <w:szCs w:val="12"/>
+                <w:lang w:val="es-419"/>
+              </w:rPr>
+              <w:t>NIVEL DE RIESGO</w:t>
+            </w:r>
+          </w:p>
+        </w:tc>
+        <w:tc>
+          <w:tcPr>
+            <w:tcW w:w="1779" w:type="dxa"/>
+            <w:vAlign w:val="center"/>
+          </w:tcPr>
+          <w:p>
+            <w:pPr>
+              <w:jc w:val="center"/>
+              <w:rPr>
+                <w:rFonts w:ascii="Tahoma" w:hAnsi="Tahoma" w:cs="Tahoma"/>
+                <w:sz w:val="12"/>
+                <w:szCs w:val="12"/>
+                <w:lang w:val="es-419"/>
+              </w:rPr>
+            </w:pPr>
+            <w:r>
+              <w:rPr>
+                <w:rFonts w:ascii="Tahoma" w:hAnsi="Tahoma" w:cs="Tahoma"/>
+                <w:sz w:val="12"/>
+                <w:szCs w:val="12"/>
+                <w:lang w:val="es-419"/>
+              </w:rPr>
+              <w:t>Riesgo</w:t>
+            </w:r>
+          </w:p>
+        </w:tc>
+        <w:tc>
+          <w:tcPr>
+            <w:tcW w:w="1779" w:type="dxa"/>
+            <w:vAlign w:val="center"/>
+          </w:tcPr>
+          <w:p>
+            <w:pPr>
+              <w:jc w:val="center"/>
+              <w:rPr>
+                <w:rFonts w:ascii="Tahoma" w:hAnsi="Tahoma" w:cs="Tahoma"/>
+                <w:sz w:val="12"/>
+                <w:szCs w:val="12"/>
+                <w:lang w:val="es-419"/>
+              </w:rPr>
+            </w:pPr>
+          </w:p>
+        </w:tc>
+      </w:tr>
+      <w:tr>
+        <w:tc>
+          <w:tcPr>
+            <w:tcW w:w="3263" w:type="dxa"/>
+            <w:gridSpan w:val="2"/>
+            <w:shd w:val="clear" w:color="auto" w:fill="auto"/>
+            <w:vAlign w:val="center"/>
+          </w:tcPr>
+          <w:p>
+            <w:pPr>
+              <w:jc w:val="center"/>
+              <w:rPr>
+                <w:rFonts w:ascii="Tahoma" w:hAnsi="Tahoma" w:cs="Tahoma"/>
+                <w:sz w:val="12"/>
+                <w:szCs w:val="12"/>
+                <w:lang w:val="es-419"/>
+              </w:rPr>
+            </w:pPr>
+          </w:p>
+        </w:tc>
+        <w:tc>
+          <w:tcPr>
+            <w:tcW w:w="178" w:type="dxa"/>
+            <w:vMerge/>
+            <w:vAlign w:val="center"/>
+          </w:tcPr>
+          <w:p>
+            <w:pPr>
+              <w:jc w:val="center"/>
+              <w:rPr>
+                <w:rFonts w:ascii="Tahoma" w:hAnsi="Tahoma" w:cs="Tahoma"/>
+                <w:sz w:val="12"/>
+                <w:szCs w:val="12"/>
+                <w:lang w:val="es-419"/>
+              </w:rPr>
+            </w:pPr>
+          </w:p>
+        </w:tc>
+        <w:tc>
+          <w:tcPr>
+            <w:tcW w:w="1779" w:type="dxa"/>
+            <w:shd w:val="clear" w:color="auto" w:fill="D9D9D9" w:themeFill="background1" w:themeFillShade="D9"/>
+            <w:vAlign w:val="center"/>
+          </w:tcPr>
+          <w:p>
+            <w:pPr>
+              <w:rPr>
+                <w:rFonts w:ascii="Tahoma" w:hAnsi="Tahoma" w:cs="Tahoma"/>
+                <w:sz w:val="12"/>
+                <w:szCs w:val="12"/>
+                <w:lang w:val="es-419"/>
+              </w:rPr>
+            </w:pPr>
+            <w:r>
+              <w:rPr>
+                <w:rFonts w:ascii="Tahoma" w:hAnsi="Tahoma" w:cs="Tahoma"/>
+                <w:sz w:val="12"/>
+                <w:szCs w:val="12"/>
+                <w:lang w:val="es-419"/>
+              </w:rPr>
+              <w:t>SITUACIÓN</w:t>
+            </w:r>
+          </w:p>
+        </w:tc>
+        <w:tc>
+          <w:tcPr>
+            <w:tcW w:w="1779" w:type="dxa"/>
+            <w:vAlign w:val="center"/>
+          </w:tcPr>
+          <w:p>
+            <w:pPr>
+              <w:jc w:val="center"/>
+              <w:rPr>
+                <w:rFonts w:ascii="Tahoma" w:hAnsi="Tahoma" w:cs="Tahoma"/>
+                <w:sz w:val="12"/>
+                <w:szCs w:val="12"/>
+                <w:lang w:val="es-419"/>
+              </w:rPr>
+            </w:pPr>
+            <w:proofErr w:type="spellStart"/>
+            <w:r>
+              <w:rPr>
+                <w:rFonts w:ascii="Tahoma" w:hAnsi="Tahoma" w:cs="Tahoma"/>
+                <w:sz w:val="12"/>
+                <w:szCs w:val="12"/>
+                <w:lang w:val="es-419"/>
+              </w:rPr>
+              <w:t>SituacionCom</w:t>
+            </w:r>
+            <w:proofErr w:type="spellEnd"/>
+          </w:p>
+        </w:tc>
+        <w:tc>
+          <w:tcPr>
+            <w:tcW w:w="1779" w:type="dxa"/>
+            <w:vAlign w:val="center"/>
+          </w:tcPr>
+          <w:p>
+            <w:pPr>
+              <w:jc w:val="center"/>
+              <w:rPr>
+                <w:rFonts w:ascii="Tahoma" w:hAnsi="Tahoma" w:cs="Tahoma"/>
+                <w:sz w:val="12"/>
+                <w:szCs w:val="12"/>
+                <w:lang w:val="es-419"/>
+              </w:rPr>
+            </w:pPr>
+          </w:p>
+        </w:tc>
+      </w:tr>
+      <w:tr>
+        <w:tc>
+          <w:tcPr>
+            <w:tcW w:w="3263" w:type="dxa"/>
+            <w:gridSpan w:val="2"/>
+            <w:shd w:val="clear" w:color="auto" w:fill="D9D9D9" w:themeFill="background1" w:themeFillShade="D9"/>
+            <w:vAlign w:val="center"/>
+          </w:tcPr>
+          <w:p>
+            <w:pPr>
+              <w:jc w:val="center"/>
+              <w:rPr>
+                <w:rFonts w:ascii="Tahoma" w:hAnsi="Tahoma" w:cs="Tahoma"/>
+                <w:sz w:val="12"/>
+                <w:szCs w:val="12"/>
+                <w:lang w:val="es-419"/>
+              </w:rPr>
+            </w:pPr>
+            <w:r>
+              <w:rPr>
+                <w:rFonts w:ascii="Tahoma" w:hAnsi="Tahoma" w:cs="Tahoma"/>
+                <w:sz w:val="12"/>
+                <w:szCs w:val="12"/>
+                <w:lang w:val="es-419"/>
+              </w:rPr>
+              <w:t>DESCRIPCIÓN DEL PAM IN SITU</w:t>
+            </w:r>
+          </w:p>
+        </w:tc>
+        <w:tc>
+          <w:tcPr>
+            <w:tcW w:w="178" w:type="dxa"/>
+            <w:vMerge/>
+            <w:vAlign w:val="center"/>
+          </w:tcPr>
+          <w:p>
+            <w:pPr>
+              <w:jc w:val="center"/>
+              <w:rPr>
+                <w:rFonts w:ascii="Tahoma" w:hAnsi="Tahoma" w:cs="Tahoma"/>
+                <w:sz w:val="12"/>
+                <w:szCs w:val="12"/>
+                <w:lang w:val="es-419"/>
+              </w:rPr>
+            </w:pPr>
+          </w:p>
+        </w:tc>
+        <w:tc>
+          <w:tcPr>
+            <w:tcW w:w="1779" w:type="dxa"/>
+            <w:shd w:val="clear" w:color="auto" w:fill="D9D9D9" w:themeFill="background1" w:themeFillShade="D9"/>
+            <w:vAlign w:val="center"/>
+          </w:tcPr>
+          <w:p>
+            <w:pPr>
+              <w:rPr>
+                <w:rFonts w:ascii="Tahoma" w:hAnsi="Tahoma" w:cs="Tahoma"/>
+                <w:sz w:val="12"/>
+                <w:szCs w:val="12"/>
+                <w:lang w:val="es-419"/>
+              </w:rPr>
+            </w:pPr>
+            <w:r>
+              <w:rPr>
+                <w:rFonts w:ascii="Tahoma" w:hAnsi="Tahoma" w:cs="Tahoma"/>
+                <w:sz w:val="12"/>
+                <w:szCs w:val="12"/>
+                <w:lang w:val="es-419"/>
+              </w:rPr>
+              <w:t>Q (l/s)</w:t>
+            </w:r>
+          </w:p>
+        </w:tc>
+        <w:tc>
+          <w:tcPr>
+            <w:tcW w:w="1779" w:type="dxa"/>
+            <w:vAlign w:val="center"/>
+          </w:tcPr>
+          <w:p>
+            <w:pPr>
+              <w:jc w:val="center"/>
+              <w:rPr>
+                <w:rFonts w:ascii="Tahoma" w:hAnsi="Tahoma" w:cs="Tahoma"/>
+                <w:sz w:val="12"/>
+                <w:szCs w:val="12"/>
+                <w:lang w:val="es-419"/>
+              </w:rPr>
+            </w:pPr>
+            <w:r>
+              <w:rPr>
+                <w:rFonts w:ascii="Tahoma" w:hAnsi="Tahoma" w:cs="Tahoma"/>
+                <w:sz w:val="12"/>
+                <w:szCs w:val="12"/>
+                <w:lang w:val="es-419"/>
+              </w:rPr>
+              <w:t>Q</w:t>
+            </w:r>
+          </w:p>
+        </w:tc>
+        <w:tc>
+          <w:tcPr>
+            <w:tcW w:w="1779" w:type="dxa"/>
+            <w:vAlign w:val="center"/>
+          </w:tcPr>
+          <w:p>
+            <w:pPr>
+              <w:jc w:val="center"/>
+              <w:rPr>
+                <w:rFonts w:ascii="Tahoma" w:hAnsi="Tahoma" w:cs="Tahoma"/>
+                <w:sz w:val="12"/>
+                <w:szCs w:val="12"/>
+                <w:lang w:val="es-419"/>
+              </w:rPr>
+            </w:pPr>
+          </w:p>
+        </w:tc>
+      </w:tr>
+      <w:tr>
+        <w:tc>
+          <w:tcPr>
+            <w:tcW w:w="3263" w:type="dxa"/>
+            <w:gridSpan w:val="2"/>
+            <w:vMerge w:val="restart"/>
+          </w:tcPr>
+          <w:p>
+            <w:pPr>
+              <w:rPr>
+                <w:rFonts w:ascii="Tahoma" w:hAnsi="Tahoma" w:cs="Tahoma"/>
+                <w:sz w:val="12"/>
+                <w:szCs w:val="12"/>
+                <w:lang w:val="es-419"/>
+              </w:rPr>
+            </w:pPr>
+            <w:proofErr w:type="spellStart"/>
+            <w:r>
+              <w:rPr>
+                <w:rFonts w:ascii="Tahoma" w:hAnsi="Tahoma" w:cs="Tahoma"/>
+                <w:sz w:val="12"/>
+                <w:szCs w:val="12"/>
+                <w:lang w:val="es-419"/>
+              </w:rPr>
+              <w:t>DescripcionCom</w:t>
+            </w:r>
+            <w:proofErr w:type="spellEnd"/>
+          </w:p>
+        </w:tc>
+        <w:tc>
+          <w:tcPr>
+            <w:tcW w:w="178" w:type="dxa"/>
+            <w:vMerge/>
+            <w:vAlign w:val="center"/>
+          </w:tcPr>
+          <w:p>
+            <w:pPr>
+              <w:jc w:val="center"/>
+              <w:rPr>
+                <w:rFonts w:ascii="Tahoma" w:hAnsi="Tahoma" w:cs="Tahoma"/>
+                <w:sz w:val="12"/>
+                <w:szCs w:val="12"/>
+                <w:lang w:val="es-419"/>
+              </w:rPr>
+            </w:pPr>
+          </w:p>
+        </w:tc>
+        <w:tc>
+          <w:tcPr>
+            <w:tcW w:w="1779" w:type="dxa"/>
+            <w:shd w:val="clear" w:color="auto" w:fill="D9D9D9" w:themeFill="background1" w:themeFillShade="D9"/>
+            <w:vAlign w:val="center"/>
+          </w:tcPr>
+          <w:p>
+            <w:pPr>
+              <w:rPr>
+                <w:rFonts w:ascii="Tahoma" w:hAnsi="Tahoma" w:cs="Tahoma"/>
+                <w:sz w:val="12"/>
+                <w:szCs w:val="12"/>
+                <w:lang w:val="es-419"/>
+              </w:rPr>
+            </w:pPr>
+            <w:r>
+              <w:rPr>
+                <w:rFonts w:ascii="Tahoma" w:hAnsi="Tahoma" w:cs="Tahoma"/>
+                <w:sz w:val="12"/>
+                <w:szCs w:val="12"/>
+                <w:lang w:val="es-419"/>
+              </w:rPr>
+              <w:t>PH (</w:t>
+            </w:r>
+            <w:proofErr w:type="spellStart"/>
+            <w:r>
+              <w:rPr>
+                <w:rFonts w:ascii="Tahoma" w:hAnsi="Tahoma" w:cs="Tahoma"/>
+                <w:sz w:val="12"/>
+                <w:szCs w:val="12"/>
+                <w:lang w:val="es-419"/>
+              </w:rPr>
+              <w:t>u.e</w:t>
+            </w:r>
+            <w:proofErr w:type="spellEnd"/>
+            <w:r>
+              <w:rPr>
+                <w:rFonts w:ascii="Tahoma" w:hAnsi="Tahoma" w:cs="Tahoma"/>
+                <w:sz w:val="12"/>
+                <w:szCs w:val="12"/>
+                <w:lang w:val="es-419"/>
+              </w:rPr>
+              <w:t>.)</w:t>
+            </w:r>
+          </w:p>
+        </w:tc>
+        <w:tc>
+          <w:tcPr>
+            <w:tcW w:w="1779" w:type="dxa"/>
+            <w:vAlign w:val="center"/>
+          </w:tcPr>
+          <w:p>
+            <w:pPr>
+              <w:jc w:val="center"/>
+              <w:rPr>
+                <w:rFonts w:ascii="Tahoma" w:hAnsi="Tahoma" w:cs="Tahoma"/>
+                <w:sz w:val="12"/>
+                <w:szCs w:val="12"/>
+                <w:lang w:val="es-419"/>
+              </w:rPr>
+            </w:pPr>
+            <w:r>
+              <w:rPr>
+                <w:rFonts w:ascii="Tahoma" w:hAnsi="Tahoma" w:cs="Tahoma"/>
+                <w:sz w:val="12"/>
+                <w:szCs w:val="12"/>
+                <w:lang w:val="es-419"/>
+              </w:rPr>
+              <w:t>PH</w:t>
+            </w:r>
+          </w:p>
+        </w:tc>
+        <w:tc>
+          <w:tcPr>
+            <w:tcW w:w="1779" w:type="dxa"/>
+            <w:vAlign w:val="center"/>
+          </w:tcPr>
+          <w:p>
+            <w:pPr>
+              <w:jc w:val="center"/>
+              <w:rPr>
+                <w:rFonts w:ascii="Tahoma" w:hAnsi="Tahoma" w:cs="Tahoma"/>
+                <w:sz w:val="12"/>
+                <w:szCs w:val="12"/>
+                <w:lang w:val="es-419"/>
+              </w:rPr>
+            </w:pPr>
+          </w:p>
+        </w:tc>
+      </w:tr>
+      <w:tr>
+        <w:tc>
+          <w:tcPr>
+            <w:tcW w:w="3263" w:type="dxa"/>
+            <w:gridSpan w:val="2"/>
+            <w:vMerge/>
+            <w:vAlign w:val="center"/>
+          </w:tcPr>
+          <w:p>
+            <w:pPr>
+              <w:jc w:val="center"/>
+              <w:rPr>
+                <w:rFonts w:ascii="Tahoma" w:hAnsi="Tahoma" w:cs="Tahoma"/>
+                <w:sz w:val="12"/>
+                <w:szCs w:val="12"/>
+                <w:lang w:val="es-419"/>
+              </w:rPr>
+            </w:pPr>
+          </w:p>
+        </w:tc>
+        <w:tc>
+          <w:tcPr>
+            <w:tcW w:w="178" w:type="dxa"/>
+            <w:vMerge/>
+            <w:vAlign w:val="center"/>
+          </w:tcPr>
+          <w:p>
+            <w:pPr>
+              <w:jc w:val="center"/>
+              <w:rPr>
+                <w:rFonts w:ascii="Tahoma" w:hAnsi="Tahoma" w:cs="Tahoma"/>
+                <w:sz w:val="12"/>
+                <w:szCs w:val="12"/>
+                <w:lang w:val="es-419"/>
+              </w:rPr>
+            </w:pPr>
+          </w:p>
+        </w:tc>
+        <w:tc>
+          <w:tcPr>
+            <w:tcW w:w="1779" w:type="dxa"/>
+            <w:shd w:val="clear" w:color="auto" w:fill="D9D9D9" w:themeFill="background1" w:themeFillShade="D9"/>
+            <w:vAlign w:val="center"/>
+          </w:tcPr>
+          <w:p>
+            <w:pPr>
+              <w:rPr>
+                <w:rFonts w:ascii="Tahoma" w:hAnsi="Tahoma" w:cs="Tahoma"/>
+                <w:sz w:val="12"/>
+                <w:szCs w:val="12"/>
+                <w:lang w:val="es-419"/>
+              </w:rPr>
+            </w:pPr>
+            <w:r>
+              <w:rPr>
+                <w:rFonts w:ascii="Tahoma" w:hAnsi="Tahoma" w:cs="Tahoma"/>
+                <w:sz w:val="12"/>
+                <w:szCs w:val="12"/>
+                <w:lang w:val="es-419"/>
+              </w:rPr>
+              <w:t>COND (u5/cm)</w:t>
+            </w:r>
+          </w:p>
+        </w:tc>
+        <w:tc>
+          <w:tcPr>
+            <w:tcW w:w="1779" w:type="dxa"/>
+            <w:vAlign w:val="center"/>
+          </w:tcPr>
+          <w:p>
+            <w:pPr>
+              <w:jc w:val="center"/>
+              <w:rPr>
+                <w:rFonts w:ascii="Tahoma" w:hAnsi="Tahoma" w:cs="Tahoma"/>
+                <w:sz w:val="12"/>
+                <w:szCs w:val="12"/>
+                <w:lang w:val="es-419"/>
+              </w:rPr>
+            </w:pPr>
+            <w:r>
+              <w:rPr>
+                <w:rFonts w:ascii="Tahoma" w:hAnsi="Tahoma" w:cs="Tahoma"/>
+                <w:sz w:val="12"/>
+                <w:szCs w:val="12"/>
+                <w:lang w:val="es-419"/>
+              </w:rPr>
+              <w:t>Cond</w:t>
+            </w:r>
+          </w:p>
+        </w:tc>
+        <w:tc>
+          <w:tcPr>
+            <w:tcW w:w="1779" w:type="dxa"/>
+            <w:vAlign w:val="center"/>
+          </w:tcPr>
+          <w:p>
+            <w:pPr>
+              <w:jc w:val="center"/>
+              <w:rPr>
+                <w:rFonts w:ascii="Tahoma" w:hAnsi="Tahoma" w:cs="Tahoma"/>
+                <w:sz w:val="12"/>
+                <w:szCs w:val="12"/>
+                <w:lang w:val="es-419"/>
+              </w:rPr>
+            </w:pPr>
+          </w:p>
+        </w:tc>
+      </w:tr>
+      <w:tr>
+        <w:tc>
+          <w:tcPr>
+            <w:tcW w:w="3263" w:type="dxa"/>
+            <w:gridSpan w:val="2"/>
+            <w:vMerge/>
+            <w:vAlign w:val="center"/>
+          </w:tcPr>
+          <w:p>
+            <w:pPr>
+              <w:jc w:val="center"/>
+              <w:rPr>
+                <w:rFonts w:ascii="Tahoma" w:hAnsi="Tahoma" w:cs="Tahoma"/>
+                <w:sz w:val="12"/>
+                <w:szCs w:val="12"/>
+                <w:lang w:val="es-419"/>
+              </w:rPr>
+            </w:pPr>
+          </w:p>
+        </w:tc>
+        <w:tc>
+          <w:tcPr>
+            <w:tcW w:w="178" w:type="dxa"/>
+            <w:vMerge/>
+            <w:vAlign w:val="center"/>
+          </w:tcPr>
+          <w:p>
+            <w:pPr>
+              <w:jc w:val="center"/>
+              <w:rPr>
+                <w:rFonts w:ascii="Tahoma" w:hAnsi="Tahoma" w:cs="Tahoma"/>
+                <w:sz w:val="12"/>
+                <w:szCs w:val="12"/>
+                <w:lang w:val="es-419"/>
+              </w:rPr>
+            </w:pPr>
+          </w:p>
+        </w:tc>
+        <w:tc>
+          <w:tcPr>
+            <w:tcW w:w="1779" w:type="dxa"/>
+            <w:shd w:val="clear" w:color="auto" w:fill="D9D9D9" w:themeFill="background1" w:themeFillShade="D9"/>
+            <w:vAlign w:val="center"/>
+          </w:tcPr>
+          <w:p>
+            <w:pPr>
+              <w:rPr>
+                <w:rFonts w:ascii="Tahoma" w:hAnsi="Tahoma" w:cs="Tahoma"/>
+                <w:sz w:val="12"/>
+                <w:szCs w:val="12"/>
+                <w:lang w:val="es-419"/>
+              </w:rPr>
+            </w:pPr>
+            <w:r>
+              <w:rPr>
+                <w:rFonts w:ascii="Tahoma" w:hAnsi="Tahoma" w:cs="Tahoma"/>
+                <w:sz w:val="12"/>
+                <w:szCs w:val="12"/>
+                <w:lang w:val="es-419"/>
+              </w:rPr>
+              <w:t>ÁREA (m2)</w:t>
+            </w:r>
+          </w:p>
+        </w:tc>
+        <w:tc>
+          <w:tcPr>
+            <w:tcW w:w="1779" w:type="dxa"/>
+            <w:vAlign w:val="center"/>
+          </w:tcPr>
+          <w:p>
+            <w:pPr>
+              <w:jc w:val="center"/>
+              <w:rPr>
+                <w:rFonts w:ascii="Tahoma" w:hAnsi="Tahoma" w:cs="Tahoma"/>
+                <w:sz w:val="12"/>
+                <w:szCs w:val="12"/>
+                <w:lang w:val="es-419"/>
+              </w:rPr>
+            </w:pPr>
+            <w:proofErr w:type="spellStart"/>
+            <w:r>
+              <w:rPr>
+                <w:rFonts w:ascii="Tahoma" w:hAnsi="Tahoma" w:cs="Tahoma"/>
+                <w:sz w:val="12"/>
+                <w:szCs w:val="12"/>
+                <w:lang w:val="es-419"/>
+              </w:rPr>
+              <w:t>Area</w:t>
+            </w:r>
+            <w:proofErr w:type="spellEnd"/>
+          </w:p>
+        </w:tc>
+        <w:tc>
+          <w:tcPr>
+            <w:tcW w:w="1779" w:type="dxa"/>
+            <w:vAlign w:val="center"/>
+          </w:tcPr>
+          <w:p>
+            <w:pPr>
+              <w:jc w:val="center"/>
+              <w:rPr>
+                <w:rFonts w:ascii="Tahoma" w:hAnsi="Tahoma" w:cs="Tahoma"/>
+                <w:sz w:val="12"/>
+                <w:szCs w:val="12"/>
+                <w:lang w:val="es-419"/>
+              </w:rPr>
+            </w:pPr>
+          </w:p>
+        </w:tc>
+      </w:tr>
+      <w:tr>
+        <w:tc>
+          <w:tcPr>
+            <w:tcW w:w="3263" w:type="dxa"/>
+            <w:gridSpan w:val="2"/>
+            <w:vMerge/>
+            <w:vAlign w:val="center"/>
+          </w:tcPr>
+          <w:p>
+            <w:pPr>
+              <w:jc w:val="center"/>
+              <w:rPr>
+                <w:rFonts w:ascii="Tahoma" w:hAnsi="Tahoma" w:cs="Tahoma"/>
+                <w:sz w:val="12"/>
+                <w:szCs w:val="12"/>
+                <w:lang w:val="es-419"/>
+              </w:rPr>
+            </w:pPr>
+          </w:p>
+        </w:tc>
+        <w:tc>
+          <w:tcPr>
+            <w:tcW w:w="178" w:type="dxa"/>
+            <w:vMerge/>
+            <w:vAlign w:val="center"/>
+          </w:tcPr>
+          <w:p>
+            <w:pPr>
+              <w:jc w:val="center"/>
+              <w:rPr>
+                <w:rFonts w:ascii="Tahoma" w:hAnsi="Tahoma" w:cs="Tahoma"/>
+                <w:sz w:val="12"/>
+                <w:szCs w:val="12"/>
+                <w:lang w:val="es-419"/>
+              </w:rPr>
+            </w:pPr>
+          </w:p>
+        </w:tc>
+        <w:tc>
+          <w:tcPr>
+            <w:tcW w:w="1779" w:type="dxa"/>
+            <w:shd w:val="clear" w:color="auto" w:fill="D9D9D9" w:themeFill="background1" w:themeFillShade="D9"/>
+            <w:vAlign w:val="center"/>
+          </w:tcPr>
+          <w:p>
+            <w:pPr>
+              <w:rPr>
+                <w:rFonts w:ascii="Tahoma" w:hAnsi="Tahoma" w:cs="Tahoma"/>
+                <w:sz w:val="12"/>
+                <w:szCs w:val="12"/>
+                <w:lang w:val="es-419"/>
+              </w:rPr>
+            </w:pPr>
+            <w:r>
+              <w:rPr>
+                <w:rFonts w:ascii="Tahoma" w:hAnsi="Tahoma" w:cs="Tahoma"/>
+                <w:sz w:val="12"/>
+                <w:szCs w:val="12"/>
+                <w:lang w:val="es-419"/>
+              </w:rPr>
+              <w:t>INFORME CAMPO</w:t>
+            </w:r>
+          </w:p>
+        </w:tc>
+        <w:tc>
+          <w:tcPr>
+            <w:tcW w:w="1779" w:type="dxa"/>
+            <w:vAlign w:val="center"/>
+          </w:tcPr>
+          <w:p>
+            <w:pPr>
+              <w:jc w:val="center"/>
+              <w:rPr>
+                <w:rFonts w:ascii="Tahoma" w:hAnsi="Tahoma" w:cs="Tahoma"/>
+                <w:sz w:val="12"/>
+                <w:szCs w:val="12"/>
+                <w:lang w:val="es-419"/>
+              </w:rPr>
+            </w:pPr>
+            <w:proofErr w:type="spellStart"/>
+            <w:r>
+              <w:rPr>
+                <w:rFonts w:ascii="Tahoma" w:hAnsi="Tahoma" w:cs="Tahoma"/>
+                <w:sz w:val="12"/>
+                <w:szCs w:val="12"/>
+                <w:lang w:val="es-419"/>
+              </w:rPr>
+              <w:t>FechaInformeUno</w:t>
+            </w:r>
+            <w:proofErr w:type="spellEnd"/>
+          </w:p>
+        </w:tc>
+        <w:tc>
+          <w:tcPr>
+            <w:tcW w:w="1779" w:type="dxa"/>
+            <w:vAlign w:val="center"/>
+          </w:tcPr>
+          <w:p>
+            <w:pPr>
+              <w:jc w:val="center"/>
+              <w:rPr>
+                <w:rFonts w:ascii="Tahoma" w:hAnsi="Tahoma" w:cs="Tahoma"/>
+                <w:sz w:val="12"/>
+                <w:szCs w:val="12"/>
+                <w:lang w:val="es-419"/>
+              </w:rPr>
+            </w:pPr>
+          </w:p>
+        </w:tc>
+      </w:tr>
+      <w:tr>
+        <w:tc>
+          <w:tcPr>
+            <w:tcW w:w="3263" w:type="dxa"/>
+            <w:gridSpan w:val="2"/>
+            <w:vMerge/>
+            <w:vAlign w:val="center"/>
+          </w:tcPr>
+          <w:p>
+            <w:pPr>
+              <w:jc w:val="center"/>
+              <w:rPr>
+                <w:rFonts w:ascii="Tahoma" w:hAnsi="Tahoma" w:cs="Tahoma"/>
+                <w:sz w:val="12"/>
+                <w:szCs w:val="12"/>
+                <w:lang w:val="es-419"/>
+              </w:rPr>
+            </w:pPr>
+          </w:p>
+        </w:tc>
+        <w:tc>
+          <w:tcPr>
+            <w:tcW w:w="178" w:type="dxa"/>
+            <w:vMerge/>
+            <w:vAlign w:val="center"/>
+          </w:tcPr>
+          <w:p>
+            <w:pPr>
+              <w:jc w:val="center"/>
+              <w:rPr>
+                <w:rFonts w:ascii="Tahoma" w:hAnsi="Tahoma" w:cs="Tahoma"/>
+                <w:sz w:val="12"/>
+                <w:szCs w:val="12"/>
+                <w:lang w:val="es-419"/>
+              </w:rPr>
+            </w:pPr>
+          </w:p>
+        </w:tc>
+        <w:tc>
+          <w:tcPr>
+            <w:tcW w:w="1779" w:type="dxa"/>
+            <w:vAlign w:val="center"/>
+          </w:tcPr>
+          <w:p>
+            <w:pPr>
+              <w:rPr>
+                <w:rFonts w:ascii="Tahoma" w:hAnsi="Tahoma" w:cs="Tahoma"/>
+                <w:sz w:val="8"/>
+                <w:szCs w:val="8"/>
+                <w:lang w:val="es-419"/>
+              </w:rPr>
+            </w:pPr>
+          </w:p>
+        </w:tc>
+        <w:tc>
+          <w:tcPr>
+            <w:tcW w:w="1779" w:type="dxa"/>
+            <w:vAlign w:val="center"/>
+          </w:tcPr>
+          <w:p>
+            <w:pPr>
+              <w:jc w:val="center"/>
+              <w:rPr>
+                <w:rFonts w:ascii="Tahoma" w:hAnsi="Tahoma" w:cs="Tahoma"/>
+                <w:sz w:val="8"/>
+                <w:szCs w:val="8"/>
+                <w:lang w:val="es-419"/>
+              </w:rPr>
+            </w:pPr>
+          </w:p>
+        </w:tc>
+        <w:tc>
+          <w:tcPr>
+            <w:tcW w:w="1779" w:type="dxa"/>
+            <w:vAlign w:val="center"/>
+          </w:tcPr>
+          <w:p>
+            <w:pPr>
+              <w:jc w:val="center"/>
+              <w:rPr>
+                <w:rFonts w:ascii="Tahoma" w:hAnsi="Tahoma" w:cs="Tahoma"/>
+                <w:sz w:val="8"/>
+                <w:szCs w:val="8"/>
+                <w:lang w:val="es-419"/>
+              </w:rPr>
+            </w:pPr>
+          </w:p>
+        </w:tc>
+      </w:tr>
+      <w:tr>
+        <w:tc>
+          <w:tcPr>
+            <w:tcW w:w="3263" w:type="dxa"/>
+            <w:gridSpan w:val="2"/>
+            <w:vMerge/>
+            <w:vAlign w:val="center"/>
+          </w:tcPr>
+          <w:p>
+            <w:pPr>
+              <w:jc w:val="center"/>
+              <w:rPr>
+                <w:rFonts w:ascii="Tahoma" w:hAnsi="Tahoma" w:cs="Tahoma"/>
+                <w:sz w:val="12"/>
+                <w:szCs w:val="12"/>
+                <w:lang w:val="es-419"/>
+              </w:rPr>
+            </w:pPr>
+          </w:p>
+        </w:tc>
+        <w:tc>
+          <w:tcPr>
+            <w:tcW w:w="178" w:type="dxa"/>
+            <w:vMerge/>
+            <w:vAlign w:val="center"/>
+          </w:tcPr>
+          <w:p>
+            <w:pPr>
+              <w:jc w:val="center"/>
+              <w:rPr>
+                <w:rFonts w:ascii="Tahoma" w:hAnsi="Tahoma" w:cs="Tahoma"/>
+                <w:sz w:val="12"/>
+                <w:szCs w:val="12"/>
+                <w:lang w:val="es-419"/>
+              </w:rPr>
+            </w:pPr>
+          </w:p>
+        </w:tc>
+        <w:tc>
+          <w:tcPr>
+            <w:tcW w:w="1779" w:type="dxa"/>
+            <w:shd w:val="clear" w:color="auto" w:fill="D9D9D9" w:themeFill="background1" w:themeFillShade="D9"/>
+            <w:vAlign w:val="center"/>
+          </w:tcPr>
+          <w:p>
+            <w:pPr>
+              <w:rPr>
+                <w:rFonts w:ascii="Tahoma" w:hAnsi="Tahoma" w:cs="Tahoma"/>
+                <w:sz w:val="12"/>
+                <w:szCs w:val="12"/>
+                <w:lang w:val="es-419"/>
+              </w:rPr>
+            </w:pPr>
+            <w:r>
+              <w:rPr>
+                <w:rFonts w:ascii="Tahoma" w:hAnsi="Tahoma" w:cs="Tahoma"/>
+                <w:sz w:val="12"/>
+                <w:szCs w:val="12"/>
+                <w:lang w:val="es-419"/>
+              </w:rPr>
+              <w:t>RESOLUCIÓN IGA</w:t>
+            </w:r>
+          </w:p>
+        </w:tc>
+        <w:tc>
+          <w:tcPr>
+            <w:tcW w:w="1779" w:type="dxa"/>
+            <w:vAlign w:val="center"/>
+          </w:tcPr>
+          <w:p>
+            <w:pPr>
+              <w:jc w:val="center"/>
+              <w:rPr>
+                <w:rFonts w:ascii="Tahoma" w:hAnsi="Tahoma" w:cs="Tahoma"/>
+                <w:sz w:val="12"/>
+                <w:szCs w:val="12"/>
+                <w:lang w:val="es-419"/>
+              </w:rPr>
+            </w:pPr>
+            <w:proofErr w:type="spellStart"/>
+            <w:r>
+              <w:rPr>
+                <w:rFonts w:ascii="Tahoma" w:hAnsi="Tahoma" w:cs="Tahoma"/>
+                <w:sz w:val="12"/>
+                <w:szCs w:val="12"/>
+                <w:lang w:val="es-419"/>
+              </w:rPr>
+              <w:t>ResolucionIga</w:t>
+            </w:r>
+            <w:proofErr w:type="spellEnd"/>
+          </w:p>
+        </w:tc>
+        <w:tc>
+          <w:tcPr>
+            <w:tcW w:w="1779" w:type="dxa"/>
+            <w:vAlign w:val="center"/>
+          </w:tcPr>
+          <w:p>
+            <w:pPr>
+              <w:jc w:val="center"/>
+              <w:rPr>
+                <w:rFonts w:ascii="Tahoma" w:hAnsi="Tahoma" w:cs="Tahoma"/>
+                <w:sz w:val="12"/>
+                <w:szCs w:val="12"/>
+                <w:lang w:val="es-419"/>
+              </w:rPr>
+            </w:pPr>
+          </w:p>
+        </w:tc>
+      </w:tr>
+      <w:tr>
+        <w:tc>
+          <w:tcPr>
+            <w:tcW w:w="3263" w:type="dxa"/>
+            <w:gridSpan w:val="2"/>
+            <w:vMerge/>
+            <w:vAlign w:val="center"/>
+          </w:tcPr>
+          <w:p>
+            <w:pPr>
+              <w:jc w:val="center"/>
+              <w:rPr>
+                <w:rFonts w:ascii="Tahoma" w:hAnsi="Tahoma" w:cs="Tahoma"/>
+                <w:sz w:val="12"/>
+                <w:szCs w:val="12"/>
+                <w:lang w:val="es-419"/>
+              </w:rPr>
+            </w:pPr>
+          </w:p>
+        </w:tc>
+        <w:tc>
+          <w:tcPr>
+            <w:tcW w:w="178" w:type="dxa"/>
+            <w:vMerge/>
+            <w:vAlign w:val="center"/>
+          </w:tcPr>
+          <w:p>
+            <w:pPr>
+              <w:jc w:val="center"/>
+              <w:rPr>
+                <w:rFonts w:ascii="Tahoma" w:hAnsi="Tahoma" w:cs="Tahoma"/>
+                <w:sz w:val="12"/>
+                <w:szCs w:val="12"/>
+                <w:lang w:val="es-419"/>
+              </w:rPr>
+            </w:pPr>
+          </w:p>
+        </w:tc>
+        <w:tc>
+          <w:tcPr>
+            <w:tcW w:w="1779" w:type="dxa"/>
+            <w:shd w:val="clear" w:color="auto" w:fill="D9D9D9" w:themeFill="background1" w:themeFillShade="D9"/>
+            <w:vAlign w:val="center"/>
+          </w:tcPr>
+          <w:p>
+            <w:pPr>
+              <w:rPr>
+                <w:rFonts w:ascii="Tahoma" w:hAnsi="Tahoma" w:cs="Tahoma"/>
+                <w:sz w:val="12"/>
+                <w:szCs w:val="12"/>
+                <w:lang w:val="es-419"/>
+              </w:rPr>
+            </w:pPr>
+            <w:r>
+              <w:rPr>
+                <w:rFonts w:ascii="Tahoma" w:hAnsi="Tahoma" w:cs="Tahoma"/>
+                <w:sz w:val="12"/>
+                <w:szCs w:val="12"/>
+                <w:lang w:val="es-419"/>
+              </w:rPr>
+              <w:t>TITUTAL IGA</w:t>
+            </w:r>
+          </w:p>
+        </w:tc>
+        <w:tc>
+          <w:tcPr>
+            <w:tcW w:w="1779" w:type="dxa"/>
+            <w:vAlign w:val="center"/>
+          </w:tcPr>
+          <w:p>
+            <w:pPr>
+              <w:jc w:val="center"/>
+              <w:rPr>
+                <w:rFonts w:ascii="Tahoma" w:hAnsi="Tahoma" w:cs="Tahoma"/>
+                <w:sz w:val="12"/>
+                <w:szCs w:val="12"/>
+                <w:lang w:val="es-419"/>
+              </w:rPr>
+            </w:pPr>
+            <w:proofErr w:type="spellStart"/>
+            <w:r>
+              <w:rPr>
+                <w:rFonts w:ascii="Tahoma" w:hAnsi="Tahoma" w:cs="Tahoma"/>
+                <w:sz w:val="12"/>
+                <w:szCs w:val="12"/>
+                <w:lang w:val="es-419"/>
+              </w:rPr>
+              <w:t>Iga</w:t>
+            </w:r>
+            <w:proofErr w:type="spellEnd"/>
+          </w:p>
+        </w:tc>
+        <w:tc>
+          <w:tcPr>
+            <w:tcW w:w="1779" w:type="dxa"/>
+            <w:vAlign w:val="center"/>
+          </w:tcPr>
+          <w:p>
+            <w:pPr>
+              <w:jc w:val="center"/>
+              <w:rPr>
+                <w:rFonts w:ascii="Tahoma" w:hAnsi="Tahoma" w:cs="Tahoma"/>
+                <w:sz w:val="12"/>
+                <w:szCs w:val="12"/>
+                <w:lang w:val="es-419"/>
+              </w:rPr>
+            </w:pPr>
+          </w:p>
+        </w:tc>
+      </w:tr>
+      <w:tr>
+        <w:tc>
+          <w:tcPr>
+            <w:tcW w:w="3263" w:type="dxa"/>
+            <w:gridSpan w:val="2"/>
+            <w:vMerge/>
+            <w:vAlign w:val="center"/>
+          </w:tcPr>
+          <w:p>
+            <w:pPr>
+              <w:jc w:val="center"/>
+              <w:rPr>
+                <w:rFonts w:ascii="Tahoma" w:hAnsi="Tahoma" w:cs="Tahoma"/>
+                <w:sz w:val="12"/>
+                <w:szCs w:val="12"/>
+                <w:lang w:val="es-419"/>
+              </w:rPr>
+            </w:pPr>
+          </w:p>
+        </w:tc>
+        <w:tc>
+          <w:tcPr>
+            <w:tcW w:w="178" w:type="dxa"/>
+            <w:vMerge/>
+            <w:vAlign w:val="center"/>
+          </w:tcPr>
+          <w:p>
+            <w:pPr>
+              <w:jc w:val="center"/>
+              <w:rPr>
+                <w:rFonts w:ascii="Tahoma" w:hAnsi="Tahoma" w:cs="Tahoma"/>
+                <w:sz w:val="12"/>
+                <w:szCs w:val="12"/>
+                <w:lang w:val="es-419"/>
+              </w:rPr>
+            </w:pPr>
+          </w:p>
+        </w:tc>
+        <w:tc>
+          <w:tcPr>
+            <w:tcW w:w="1779" w:type="dxa"/>
+            <w:shd w:val="clear" w:color="auto" w:fill="D9D9D9" w:themeFill="background1" w:themeFillShade="D9"/>
+            <w:vAlign w:val="center"/>
+          </w:tcPr>
+          <w:p>
+            <w:pPr>
+              <w:rPr>
+                <w:rFonts w:ascii="Tahoma" w:hAnsi="Tahoma" w:cs="Tahoma"/>
+                <w:sz w:val="12"/>
+                <w:szCs w:val="12"/>
+                <w:lang w:val="es-419"/>
+              </w:rPr>
+            </w:pPr>
+            <w:r>
+              <w:rPr>
+                <w:rFonts w:ascii="Tahoma" w:hAnsi="Tahoma" w:cs="Tahoma"/>
+                <w:sz w:val="12"/>
+                <w:szCs w:val="12"/>
+                <w:lang w:val="es-419"/>
+              </w:rPr>
+              <w:t>INSTRUMENTO DE GESTIÓN AMBIENTAL</w:t>
+            </w:r>
+          </w:p>
+        </w:tc>
+        <w:tc>
+          <w:tcPr>
+            <w:tcW w:w="1779" w:type="dxa"/>
+            <w:vAlign w:val="center"/>
+          </w:tcPr>
+          <w:p>
+            <w:pPr>
+              <w:jc w:val="center"/>
+              <w:rPr>
+                <w:rFonts w:ascii="Tahoma" w:hAnsi="Tahoma" w:cs="Tahoma"/>
+                <w:sz w:val="12"/>
+                <w:szCs w:val="12"/>
+                <w:lang w:val="es-419"/>
+              </w:rPr>
+            </w:pPr>
+            <w:proofErr w:type="spellStart"/>
+            <w:r>
+              <w:rPr>
+                <w:rFonts w:ascii="Tahoma" w:hAnsi="Tahoma" w:cs="Tahoma"/>
+                <w:sz w:val="12"/>
+                <w:szCs w:val="12"/>
+                <w:lang w:val="es-419"/>
+              </w:rPr>
+              <w:t>InstrumentoGestionAmbiental</w:t>
+            </w:r>
+            <w:proofErr w:type="spellEnd"/>
+          </w:p>
+        </w:tc>
+        <w:tc>
+          <w:tcPr>
+            <w:tcW w:w="1779" w:type="dxa"/>
+            <w:vAlign w:val="center"/>
+          </w:tcPr>
+          <w:p>
+            <w:pPr>
+              <w:jc w:val="center"/>
+              <w:rPr>
+                <w:rFonts w:ascii="Tahoma" w:hAnsi="Tahoma" w:cs="Tahoma"/>
+                <w:sz w:val="12"/>
+                <w:szCs w:val="12"/>
+                <w:lang w:val="es-419"/>
+              </w:rPr>
+            </w:pPr>
+          </w:p>
+        </w:tc>
+      </w:tr>
+      <w:tr>
+        <w:tc>
+          <w:tcPr>
+            <w:tcW w:w="3263" w:type="dxa"/>
+            <w:gridSpan w:val="2"/>
+            <w:vMerge/>
+            <w:vAlign w:val="center"/>
+          </w:tcPr>
+          <w:p>
+            <w:pPr>
+              <w:jc w:val="center"/>
+              <w:rPr>
+                <w:rFonts w:ascii="Tahoma" w:hAnsi="Tahoma" w:cs="Tahoma"/>
+                <w:sz w:val="12"/>
+                <w:szCs w:val="12"/>
+                <w:lang w:val="es-419"/>
+              </w:rPr>
+            </w:pPr>
+          </w:p>
+        </w:tc>
+        <w:tc>
+          <w:tcPr>
+            <w:tcW w:w="178" w:type="dxa"/>
+            <w:vMerge/>
+            <w:vAlign w:val="center"/>
+          </w:tcPr>
+          <w:p>
+            <w:pPr>
+              <w:jc w:val="center"/>
+              <w:rPr>
+                <w:rFonts w:ascii="Tahoma" w:hAnsi="Tahoma" w:cs="Tahoma"/>
+                <w:sz w:val="12"/>
+                <w:szCs w:val="12"/>
+                <w:lang w:val="es-419"/>
+              </w:rPr>
+            </w:pPr>
+          </w:p>
+        </w:tc>
+        <w:tc>
+          <w:tcPr>
+            <w:tcW w:w="1779" w:type="dxa"/>
+            <w:shd w:val="clear" w:color="auto" w:fill="D9D9D9" w:themeFill="background1" w:themeFillShade="D9"/>
+            <w:vAlign w:val="center"/>
+          </w:tcPr>
+          <w:p>
+            <w:pPr>
+              <w:rPr>
+                <w:rFonts w:ascii="Tahoma" w:hAnsi="Tahoma" w:cs="Tahoma"/>
+                <w:sz w:val="12"/>
+                <w:szCs w:val="12"/>
+                <w:lang w:val="es-419"/>
+              </w:rPr>
+            </w:pPr>
+            <w:r>
+              <w:rPr>
+                <w:rFonts w:ascii="Tahoma" w:hAnsi="Tahoma" w:cs="Tahoma"/>
+                <w:sz w:val="12"/>
+                <w:szCs w:val="12"/>
+                <w:lang w:val="es-419"/>
+              </w:rPr>
+              <w:t>RESULTADO</w:t>
+            </w:r>
+          </w:p>
+        </w:tc>
+        <w:tc>
+          <w:tcPr>
+            <w:tcW w:w="3558" w:type="dxa"/>
+            <w:gridSpan w:val="2"/>
+            <w:vAlign w:val="center"/>
+          </w:tcPr>
+          <w:p>
+            <w:pPr>
+              <w:jc w:val="center"/>
+              <w:rPr>
+                <w:rFonts w:ascii="Tahoma" w:hAnsi="Tahoma" w:cs="Tahoma"/>
+                <w:sz w:val="12"/>
+                <w:szCs w:val="12"/>
+                <w:lang w:val="es-419"/>
+              </w:rPr>
+            </w:pPr>
+          </w:p>
+        </w:tc>
+      </w:tr>
+      <w:tr>
+        <w:tc>
+          <w:tcPr>
+            <w:tcW w:w="8778" w:type="dxa"/>
+            <w:gridSpan w:val="6"/>
+            <w:vAlign w:val="center"/>
+          </w:tcPr>
+          <w:p>
+            <w:pPr>
+              <w:jc w:val="center"/>
+              <w:rPr>
+                <w:rFonts w:ascii="Tahoma" w:hAnsi="Tahoma" w:cs="Tahoma"/>
+                <w:sz w:val="8"/>
+                <w:szCs w:val="8"/>
+                <w:lang w:val="es-419"/>
+              </w:rPr>
+            </w:pPr>
+          </w:p>
+        </w:tc>
+      </w:tr>
+      <w:tr>
+        <w:tc>
+          <w:tcPr>
+            <w:tcW w:w="3441" w:type="dxa"/>
+            <w:gridSpan w:val="3"/>
+            <w:vAlign w:val="center"/>
+          </w:tcPr>
+          <w:p>
+            <w:pPr>
+              <w:jc w:val="center"/>
+              <w:rPr>
+                <w:rFonts w:ascii="Tahoma" w:hAnsi="Tahoma" w:cs="Tahoma"/>
+                <w:sz w:val="12"/>
+                <w:szCs w:val="12"/>
+                <w:lang w:val="es-419"/>
+              </w:rPr>
+            </w:pPr>
+            <w:proofErr w:type="spellStart"/>
+            <w:r>
+              <w:rPr>
+                <w:rFonts w:ascii="Tahoma" w:hAnsi="Tahoma" w:cs="Tahoma"/>
+                <w:sz w:val="12"/>
+                <w:szCs w:val="12"/>
+                <w:lang w:val="es-419"/>
+              </w:rPr>
+              <w:t>AñoUno</w:t>
+            </w:r>
+            <w:proofErr w:type="spellEnd"/>
+          </w:p>
+        </w:tc>
+        <w:tc>
+          <w:tcPr>
+            <w:tcW w:w="1779" w:type="dxa"/>
+            <w:shd w:val="clear" w:color="auto" w:fill="auto"/>
+            <w:vAlign w:val="center"/>
+          </w:tcPr>
+          <w:p>
+            <w:pPr>
+              <w:jc w:val="center"/>
+              <w:rPr>
+                <w:rFonts w:ascii="Tahoma" w:hAnsi="Tahoma" w:cs="Tahoma"/>
+                <w:sz w:val="12"/>
+                <w:szCs w:val="12"/>
+                <w:lang w:val="es-419"/>
+              </w:rPr>
+            </w:pPr>
+          </w:p>
+        </w:tc>
+        <w:tc>
+          <w:tcPr>
+            <w:tcW w:w="3558" w:type="dxa"/>
+            <w:gridSpan w:val="2"/>
+            <w:vAlign w:val="center"/>
+          </w:tcPr>
+          <w:p>
+            <w:pPr>
+              <w:jc w:val="center"/>
+              <w:rPr>
+                <w:rFonts w:ascii="Tahoma" w:hAnsi="Tahoma" w:cs="Tahoma"/>
+                <w:sz w:val="12"/>
+                <w:szCs w:val="12"/>
+                <w:lang w:val="es-419"/>
+              </w:rPr>
+            </w:pPr>
+            <w:proofErr w:type="spellStart"/>
+            <w:r>
+              <w:rPr>
+                <w:rFonts w:ascii="Tahoma" w:hAnsi="Tahoma" w:cs="Tahoma"/>
+                <w:sz w:val="12"/>
+                <w:szCs w:val="12"/>
+                <w:lang w:val="es-419"/>
+              </w:rPr>
+              <w:t>AñoDos</w:t>
+            </w:r>
+            <w:proofErr w:type="spellEnd"/>
+          </w:p>
+        </w:tc>
+      </w:tr>
+      <w:tr>
+        <w:tc>
+          <w:tcPr>
+            <w:tcW w:w="3441" w:type="dxa"/>
+            <w:gridSpan w:val="3"/>
+            <w:vAlign w:val="center"/>
+          </w:tcPr>
+          <w:p>
+            <w:pPr>
+              <w:jc w:val="center"/>
+              <w:rPr>
+                <w:rFonts w:ascii="Tahoma" w:hAnsi="Tahoma" w:cs="Tahoma"/>
+                <w:sz w:val="12"/>
+                <w:szCs w:val="12"/>
+                <w:lang w:val="es-419"/>
+              </w:rPr>
+            </w:pPr>
+            <w:r>
+              <w:rPr>
+                <w:rFonts w:ascii="Tahoma" w:hAnsi="Tahoma" w:cs="Tahoma"/>
+                <w:sz w:val="12"/>
+                <w:szCs w:val="12"/>
+                <w:lang w:val="es-419"/>
+              </w:rPr>
+              <w:t>Imagen1</w:t>
+            </w:r>
+          </w:p>
+        </w:tc>
+        <w:tc>
+          <w:tcPr>
+            <w:tcW w:w="1779" w:type="dxa"/>
+            <w:shd w:val="clear" w:color="auto" w:fill="auto"/>
+            <w:vAlign w:val="center"/>
+          </w:tcPr>
+          <w:p>
+            <w:pPr>
+              <w:jc w:val="center"/>
+              <w:rPr>
+                <w:rFonts w:ascii="Tahoma" w:hAnsi="Tahoma" w:cs="Tahoma"/>
+                <w:sz w:val="12"/>
+                <w:szCs w:val="12"/>
+                <w:lang w:val="es-419"/>
+              </w:rPr>
+            </w:pPr>
+          </w:p>
+        </w:tc>
+        <w:tc>
+          <w:tcPr>
+            <w:tcW w:w="3558" w:type="dxa"/>
+            <w:gridSpan w:val="2"/>
+            <w:vAlign w:val="center"/>
+          </w:tcPr>
+          <w:p>
+            <w:pPr>
+              <w:jc w:val="center"/>
+              <w:rPr>
+                <w:rFonts w:ascii="Tahoma" w:hAnsi="Tahoma" w:cs="Tahoma"/>
+                <w:sz w:val="12"/>
+                <w:szCs w:val="12"/>
+                <w:lang w:val="es-419"/>
+              </w:rPr>
+            </w:pPr>
+          </w:p>
+        </w:tc>
+      </w:tr>
+      <w:tr>
+        <w:tc>
+          <w:tcPr>
+            <w:tcW w:w="8778" w:type="dxa"/>
+            <w:gridSpan w:val="6"/>
+            <w:vAlign w:val="center"/>
+          </w:tcPr>
+          <w:p>
+            <w:pPr>
+              <w:rPr>
+                <w:rFonts w:ascii="Tahoma" w:hAnsi="Tahoma" w:cs="Tahoma"/>
+                <w:b/>
+                <w:bCs/>
+                <w:sz w:val="12"/>
+                <w:szCs w:val="12"/>
+                <w:lang w:val="es-419"/>
+              </w:rPr>
+            </w:pPr>
+            <w:r>
+              <w:rPr>
+                <w:rFonts w:ascii="Tahoma" w:hAnsi="Tahoma" w:cs="Tahoma"/>
+                <w:b/>
+                <w:bCs/>
+                <w:sz w:val="12"/>
+                <w:szCs w:val="12"/>
+                <w:lang w:val="es-419"/>
+              </w:rPr>
+              <w:t xml:space="preserve">OBSERVACIONES DE EVALUACIÓN DE CAMPO </w:t>
+            </w:r>
+          </w:p>
+        </w:tc>
+      </w:tr>
+      <w:tr>
+        <w:tc>
+          <w:tcPr>
+            <w:tcW w:w="3263" w:type="dxa"/>
+            <w:gridSpan w:val="2"/>
+            <w:shd w:val="clear" w:color="auto" w:fill="D9D9D9" w:themeFill="background1" w:themeFillShade="D9"/>
+            <w:vAlign w:val="center"/>
+          </w:tcPr>
+          <w:p>
+            <w:pPr>
+              <w:rPr>
+                <w:rFonts w:ascii="Tahoma" w:hAnsi="Tahoma" w:cs="Tahoma"/>
+                <w:sz w:val="12"/>
+                <w:szCs w:val="12"/>
+                <w:lang w:val="es-419"/>
+              </w:rPr>
+            </w:pPr>
+            <w:r>
+              <w:rPr>
+                <w:rFonts w:ascii="Tahoma" w:hAnsi="Tahoma" w:cs="Tahoma"/>
+                <w:sz w:val="12"/>
+                <w:szCs w:val="12"/>
+                <w:lang w:val="es-419"/>
+              </w:rPr>
+              <w:t>CARACTERÍSTICAS</w:t>
+            </w:r>
+          </w:p>
+        </w:tc>
+        <w:tc>
+          <w:tcPr>
+            <w:tcW w:w="5515" w:type="dxa"/>
+            <w:gridSpan w:val="4"/>
+            <w:vAlign w:val="center"/>
+          </w:tcPr>
+          <w:p>
+            <w:pPr>
+              <w:rPr>
+                <w:rFonts w:ascii="Tahoma" w:hAnsi="Tahoma" w:cs="Tahoma"/>
+                <w:sz w:val="12"/>
+                <w:szCs w:val="12"/>
+                <w:lang w:val="es-419"/>
+              </w:rPr>
+            </w:pPr>
+          </w:p>
+        </w:tc>
+      </w:tr>
+      <w:tr>
+        <w:tc>
+          <w:tcPr>
+            <w:tcW w:w="3263" w:type="dxa"/>
+            <w:gridSpan w:val="2"/>
+            <w:shd w:val="clear" w:color="auto" w:fill="D9D9D9" w:themeFill="background1" w:themeFillShade="D9"/>
+            <w:vAlign w:val="center"/>
+          </w:tcPr>
+          <w:p>
+            <w:pPr>
+              <w:rPr>
+                <w:rFonts w:ascii="Tahoma" w:hAnsi="Tahoma" w:cs="Tahoma"/>
+                <w:sz w:val="12"/>
+                <w:szCs w:val="12"/>
+                <w:lang w:val="es-419"/>
+              </w:rPr>
+            </w:pPr>
+            <w:r>
+              <w:rPr>
+                <w:rFonts w:ascii="Tahoma" w:hAnsi="Tahoma" w:cs="Tahoma"/>
+                <w:sz w:val="12"/>
+                <w:szCs w:val="12"/>
+                <w:lang w:val="es-419"/>
+              </w:rPr>
+              <w:t>MATERIAL GENERADOR DE DRENAJE ACIDO</w:t>
+            </w:r>
+          </w:p>
+        </w:tc>
+        <w:tc>
+          <w:tcPr>
+            <w:tcW w:w="5515" w:type="dxa"/>
+            <w:gridSpan w:val="4"/>
+            <w:vAlign w:val="center"/>
+          </w:tcPr>
+          <w:p>
+            <w:pPr>
+              <w:rPr>
+                <w:rFonts w:ascii="Tahoma" w:hAnsi="Tahoma" w:cs="Tahoma"/>
+                <w:sz w:val="12"/>
+                <w:szCs w:val="12"/>
+                <w:lang w:val="es-419"/>
+              </w:rPr>
+            </w:pPr>
+          </w:p>
+        </w:tc>
+      </w:tr>
+      <w:tr>
+        <w:tc>
+          <w:tcPr>
+            <w:tcW w:w="3263" w:type="dxa"/>
+            <w:gridSpan w:val="2"/>
+            <w:shd w:val="clear" w:color="auto" w:fill="D9D9D9" w:themeFill="background1" w:themeFillShade="D9"/>
+            <w:vAlign w:val="center"/>
+          </w:tcPr>
+          <w:p>
+            <w:pPr>
+              <w:rPr>
+                <w:rFonts w:ascii="Tahoma" w:hAnsi="Tahoma" w:cs="Tahoma"/>
+                <w:sz w:val="12"/>
+                <w:szCs w:val="12"/>
+                <w:lang w:val="es-419"/>
+              </w:rPr>
+            </w:pPr>
+            <w:r>
+              <w:rPr>
+                <w:rFonts w:ascii="Tahoma" w:hAnsi="Tahoma" w:cs="Tahoma"/>
+                <w:sz w:val="12"/>
+                <w:szCs w:val="12"/>
+                <w:lang w:val="es-419"/>
+              </w:rPr>
+              <w:t>PRESENCIA DE DRENAJE</w:t>
+            </w:r>
+          </w:p>
+        </w:tc>
+        <w:tc>
+          <w:tcPr>
+            <w:tcW w:w="5515" w:type="dxa"/>
+            <w:gridSpan w:val="4"/>
+            <w:vAlign w:val="center"/>
+          </w:tcPr>
+          <w:p>
+            <w:pPr>
+              <w:rPr>
+                <w:rFonts w:ascii="Tahoma" w:hAnsi="Tahoma" w:cs="Tahoma"/>
+                <w:sz w:val="12"/>
+                <w:szCs w:val="12"/>
+                <w:lang w:val="es-419"/>
+              </w:rPr>
+            </w:pPr>
+          </w:p>
+        </w:tc>
+      </w:tr>
+      <w:tr>
+        <w:tc>
+          <w:tcPr>
+            <w:tcW w:w="3263" w:type="dxa"/>
+            <w:gridSpan w:val="2"/>
+            <w:shd w:val="clear" w:color="auto" w:fill="D9D9D9" w:themeFill="background1" w:themeFillShade="D9"/>
+            <w:vAlign w:val="center"/>
+          </w:tcPr>
+          <w:p>
+            <w:pPr>
+              <w:rPr>
+                <w:rFonts w:ascii="Tahoma" w:hAnsi="Tahoma" w:cs="Tahoma"/>
+                <w:sz w:val="12"/>
+                <w:szCs w:val="12"/>
+                <w:lang w:val="es-419"/>
+              </w:rPr>
+            </w:pPr>
+            <w:r>
+              <w:rPr>
+                <w:rFonts w:ascii="Tahoma" w:hAnsi="Tahoma" w:cs="Tahoma"/>
+                <w:sz w:val="12"/>
+                <w:szCs w:val="12"/>
+                <w:lang w:val="es-419"/>
+              </w:rPr>
+              <w:t>PRESENCIA DE GRIETAS (TALUD/PARED)</w:t>
+            </w:r>
+          </w:p>
+        </w:tc>
+        <w:tc>
+          <w:tcPr>
+            <w:tcW w:w="5515" w:type="dxa"/>
+            <w:gridSpan w:val="4"/>
+            <w:vAlign w:val="center"/>
+          </w:tcPr>
+          <w:p>
+            <w:pPr>
+              <w:rPr>
+                <w:rFonts w:ascii="Tahoma" w:hAnsi="Tahoma" w:cs="Tahoma"/>
+                <w:sz w:val="12"/>
+                <w:szCs w:val="12"/>
+                <w:lang w:val="es-419"/>
+              </w:rPr>
+            </w:pPr>
+          </w:p>
+        </w:tc>
+      </w:tr>
+      <w:tr>
+        <w:tc>
+          <w:tcPr>
+            <w:tcW w:w="3263" w:type="dxa"/>
+            <w:gridSpan w:val="2"/>
+            <w:shd w:val="clear" w:color="auto" w:fill="D9D9D9" w:themeFill="background1" w:themeFillShade="D9"/>
+            <w:vAlign w:val="center"/>
+          </w:tcPr>
+          <w:p>
+            <w:pPr>
+              <w:rPr>
+                <w:rFonts w:ascii="Tahoma" w:hAnsi="Tahoma" w:cs="Tahoma"/>
+                <w:sz w:val="12"/>
+                <w:szCs w:val="12"/>
+                <w:lang w:val="es-419"/>
+              </w:rPr>
+            </w:pPr>
+            <w:r>
+              <w:rPr>
+                <w:rFonts w:ascii="Tahoma" w:hAnsi="Tahoma" w:cs="Tahoma"/>
+                <w:sz w:val="12"/>
+                <w:szCs w:val="12"/>
+                <w:lang w:val="es-419"/>
+              </w:rPr>
+              <w:t xml:space="preserve">GRADO DE METEORIZACIÓN </w:t>
+            </w:r>
+          </w:p>
+        </w:tc>
+        <w:tc>
+          <w:tcPr>
+            <w:tcW w:w="5515" w:type="dxa"/>
+            <w:gridSpan w:val="4"/>
+            <w:vAlign w:val="center"/>
+          </w:tcPr>
+          <w:p>
+            <w:pPr>
+              <w:rPr>
+                <w:rFonts w:ascii="Tahoma" w:hAnsi="Tahoma" w:cs="Tahoma"/>
+                <w:sz w:val="12"/>
+                <w:szCs w:val="12"/>
+                <w:lang w:val="es-419"/>
+              </w:rPr>
+            </w:pPr>
+          </w:p>
+        </w:tc>
+      </w:tr>
+      <w:tr>
+        <w:tc>
+          <w:tcPr>
+            <w:tcW w:w="3263" w:type="dxa"/>
+            <w:gridSpan w:val="2"/>
+            <w:shd w:val="clear" w:color="auto" w:fill="D9D9D9" w:themeFill="background1" w:themeFillShade="D9"/>
+            <w:vAlign w:val="center"/>
+          </w:tcPr>
+          <w:p>
+            <w:pPr>
+              <w:rPr>
+                <w:rFonts w:ascii="Tahoma" w:hAnsi="Tahoma" w:cs="Tahoma"/>
+                <w:sz w:val="12"/>
+                <w:szCs w:val="12"/>
+                <w:lang w:val="es-419"/>
+              </w:rPr>
+            </w:pPr>
+            <w:r>
+              <w:rPr>
+                <w:rFonts w:ascii="Tahoma" w:hAnsi="Tahoma" w:cs="Tahoma"/>
+                <w:sz w:val="12"/>
+                <w:szCs w:val="12"/>
+                <w:lang w:val="es-419"/>
+              </w:rPr>
+              <w:t>VEGETACIÓN AL ENTORNO</w:t>
+            </w:r>
+          </w:p>
+        </w:tc>
+        <w:tc>
+          <w:tcPr>
+            <w:tcW w:w="5515" w:type="dxa"/>
+            <w:gridSpan w:val="4"/>
+            <w:vAlign w:val="center"/>
+          </w:tcPr>
+          <w:p>
+            <w:pPr>
+              <w:rPr>
+                <w:rFonts w:ascii="Tahoma" w:hAnsi="Tahoma" w:cs="Tahoma"/>
+                <w:sz w:val="12"/>
+                <w:szCs w:val="12"/>
+                <w:lang w:val="es-419"/>
+              </w:rPr>
+            </w:pPr>
+          </w:p>
+        </w:tc>
+      </w:tr>
+      <w:tr>
+        <w:tc>
+          <w:tcPr>
+            <w:tcW w:w="3263" w:type="dxa"/>
+            <w:gridSpan w:val="2"/>
+            <w:shd w:val="clear" w:color="auto" w:fill="D9D9D9" w:themeFill="background1" w:themeFillShade="D9"/>
+            <w:vAlign w:val="center"/>
+          </w:tcPr>
+          <w:p>
+            <w:pPr>
+              <w:rPr>
+                <w:rFonts w:ascii="Tahoma" w:hAnsi="Tahoma" w:cs="Tahoma"/>
+                <w:sz w:val="12"/>
+                <w:szCs w:val="12"/>
+                <w:lang w:val="es-419"/>
+              </w:rPr>
+            </w:pPr>
+            <w:r>
+              <w:rPr>
+                <w:rFonts w:ascii="Tahoma" w:hAnsi="Tahoma" w:cs="Tahoma"/>
+                <w:sz w:val="12"/>
+                <w:szCs w:val="12"/>
+                <w:lang w:val="es-419"/>
+              </w:rPr>
+              <w:t>UBICACIÓN RESPECTO A CUERPOS DE AGUA</w:t>
+            </w:r>
+          </w:p>
+        </w:tc>
+        <w:tc>
+          <w:tcPr>
+            <w:tcW w:w="5515" w:type="dxa"/>
+            <w:gridSpan w:val="4"/>
+            <w:vAlign w:val="center"/>
+          </w:tcPr>
+          <w:p>
+            <w:pPr>
+              <w:rPr>
+                <w:rFonts w:ascii="Tahoma" w:hAnsi="Tahoma" w:cs="Tahoma"/>
+                <w:sz w:val="12"/>
+                <w:szCs w:val="12"/>
+                <w:lang w:val="es-419"/>
+              </w:rPr>
+            </w:pPr>
+          </w:p>
+        </w:tc>
+      </w:tr>
+      <w:tr>
+        <w:tc>
+          <w:tcPr>
+            <w:tcW w:w="3263" w:type="dxa"/>
+            <w:gridSpan w:val="2"/>
+            <w:shd w:val="clear" w:color="auto" w:fill="D9D9D9" w:themeFill="background1" w:themeFillShade="D9"/>
+            <w:vAlign w:val="center"/>
+          </w:tcPr>
+          <w:p>
+            <w:pPr>
+              <w:rPr>
+                <w:rFonts w:ascii="Tahoma" w:hAnsi="Tahoma" w:cs="Tahoma"/>
+                <w:sz w:val="12"/>
+                <w:szCs w:val="12"/>
+                <w:lang w:val="es-419"/>
+              </w:rPr>
+            </w:pPr>
+            <w:r>
+              <w:rPr>
+                <w:rFonts w:ascii="Tahoma" w:hAnsi="Tahoma" w:cs="Tahoma"/>
+                <w:sz w:val="12"/>
+                <w:szCs w:val="12"/>
+                <w:lang w:val="es-419"/>
+              </w:rPr>
+              <w:t>EROSIÓN HÍDRICA</w:t>
+            </w:r>
+          </w:p>
+        </w:tc>
+        <w:tc>
+          <w:tcPr>
+            <w:tcW w:w="5515" w:type="dxa"/>
+            <w:gridSpan w:val="4"/>
+            <w:vAlign w:val="center"/>
+          </w:tcPr>
+          <w:p>
+            <w:pPr>
+              <w:rPr>
+                <w:rFonts w:ascii="Tahoma" w:hAnsi="Tahoma" w:cs="Tahoma"/>
+                <w:sz w:val="12"/>
+                <w:szCs w:val="12"/>
+                <w:lang w:val="es-419"/>
+              </w:rPr>
+            </w:pPr>
+          </w:p>
+        </w:tc>
+      </w:tr>
+      <w:tr>
+        <w:tc>
+          <w:tcPr>
+            <w:tcW w:w="3263" w:type="dxa"/>
+            <w:gridSpan w:val="2"/>
+            <w:shd w:val="clear" w:color="auto" w:fill="D9D9D9" w:themeFill="background1" w:themeFillShade="D9"/>
+            <w:vAlign w:val="center"/>
+          </w:tcPr>
+          <w:p>
+            <w:pPr>
+              <w:rPr>
+                <w:rFonts w:ascii="Tahoma" w:hAnsi="Tahoma" w:cs="Tahoma"/>
+                <w:sz w:val="12"/>
+                <w:szCs w:val="12"/>
+                <w:lang w:val="es-419"/>
+              </w:rPr>
+            </w:pPr>
+            <w:r>
+              <w:rPr>
+                <w:rFonts w:ascii="Tahoma" w:hAnsi="Tahoma" w:cs="Tahoma"/>
+                <w:sz w:val="12"/>
+                <w:szCs w:val="12"/>
+                <w:lang w:val="es-419"/>
+              </w:rPr>
+              <w:t>RIESGO A LA SEGURIDAD</w:t>
+            </w:r>
+          </w:p>
+        </w:tc>
+        <w:tc>
+          <w:tcPr>
+            <w:tcW w:w="5515" w:type="dxa"/>
+            <w:gridSpan w:val="4"/>
+            <w:vAlign w:val="center"/>
+          </w:tcPr>
+          <w:p>
+            <w:pPr>
+              <w:rPr>
+                <w:rFonts w:ascii="Tahoma" w:hAnsi="Tahoma" w:cs="Tahoma"/>
+                <w:sz w:val="12"/>
+                <w:szCs w:val="12"/>
+                <w:lang w:val="es-419"/>
+              </w:rPr>
+            </w:pPr>
+          </w:p>
+        </w:tc>
+      </w:tr>
+      <w:tr>
+        <w:tc>
+          <w:tcPr>
+            <w:tcW w:w="3263" w:type="dxa"/>
+            <w:gridSpan w:val="2"/>
+            <w:shd w:val="clear" w:color="auto" w:fill="D9D9D9" w:themeFill="background1" w:themeFillShade="D9"/>
+            <w:vAlign w:val="center"/>
+          </w:tcPr>
+          <w:p>
+            <w:pPr>
+              <w:rPr>
+                <w:rFonts w:ascii="Tahoma" w:hAnsi="Tahoma" w:cs="Tahoma"/>
+                <w:sz w:val="12"/>
+                <w:szCs w:val="12"/>
+                <w:lang w:val="es-419"/>
+              </w:rPr>
+            </w:pPr>
+            <w:r>
+              <w:rPr>
+                <w:rFonts w:ascii="Tahoma" w:hAnsi="Tahoma" w:cs="Tahoma"/>
+                <w:sz w:val="12"/>
+                <w:szCs w:val="12"/>
+                <w:lang w:val="es-419"/>
+              </w:rPr>
+              <w:t>RIESGO A LA PROPIEDAD</w:t>
+            </w:r>
+          </w:p>
+        </w:tc>
+        <w:tc>
+          <w:tcPr>
+            <w:tcW w:w="5515" w:type="dxa"/>
+            <w:gridSpan w:val="4"/>
+            <w:vAlign w:val="center"/>
+          </w:tcPr>
+          <w:p>
+            <w:pPr>
+              <w:rPr>
+                <w:rFonts w:ascii="Tahoma" w:hAnsi="Tahoma" w:cs="Tahoma"/>
+                <w:sz w:val="12"/>
+                <w:szCs w:val="12"/>
+                <w:lang w:val="es-419"/>
+              </w:rPr>
+            </w:pPr>
+          </w:p>
+        </w:tc>
+      </w:tr>
+      <w:tr>
+        <w:tc>
+          <w:tcPr>
+            <w:tcW w:w="8778" w:type="dxa"/>
+            <w:gridSpan w:val="6"/>
+            <w:vAlign w:val="center"/>
+          </w:tcPr>
+          <w:p>
+            <w:pPr>
+              <w:jc w:val="center"/>
+              <w:rPr>
+                <w:rFonts w:ascii="Tahoma" w:hAnsi="Tahoma" w:cs="Tahoma"/>
+                <w:sz w:val="8"/>
+                <w:szCs w:val="8"/>
+                <w:lang w:val="es-419"/>
+              </w:rPr>
+            </w:pPr>
+          </w:p>
+        </w:tc>
+      </w:tr>
+      <w:tr>
+        <w:tc>
+          <w:tcPr>
+            <w:tcW w:w="8778" w:type="dxa"/>
+            <w:gridSpan w:val="6"/>
+            <w:vAlign w:val="center"/>
+          </w:tcPr>
+          <w:p>
+            <w:pPr>
+              <w:jc w:val="center"/>
+              <w:rPr>
+                <w:rFonts w:ascii="Tahoma" w:hAnsi="Tahoma" w:cs="Tahoma"/>
+                <w:sz w:val="12"/>
+                <w:szCs w:val="12"/>
+                <w:lang w:val="es-419"/>
+              </w:rPr>
+            </w:pPr>
+          </w:p>
+        </w:tc>
+      </w:tr>
+    </w:tbl>
     <w:p>
       <w:pPr>
         <w:jc w:val="center"/>
@@ -9342,7 +12450,6 @@
         <w:docPartUnique/>
       </w:docPartObj>
     </w:sdtPr>
-    <w:sdtEndPr/>
     <w:sdtContent>
       <w:sdt>
         <w:sdtPr>
@@ -9352,7 +12459,6 @@
             <w:docPartUnique/>
           </w:docPartObj>
         </w:sdtPr>
-        <w:sdtEndPr/>
         <w:sdtContent>
           <w:p>
             <w:pPr>
@@ -10766,7 +13872,7 @@
   <w:style w:type="paragraph" w:default="1" w:styleId="Normal">
     <w:name w:val="Normal"/>
     <w:qFormat/>
-    <w:rsid w:val="003C5C01"/>
+    <w:rsid w:val="0024043E"/>
   </w:style>
   <w:style w:type="paragraph" w:styleId="Ttulo1">
     <w:name w:val="heading 1"/>

</xml_diff>